<commit_message>
updated v3 and start v4; need figs & intro
</commit_message>
<xml_diff>
--- a/computational_chapter/methods_chapter_v3.docx
+++ b/computational_chapter/methods_chapter_v3.docx
@@ -18,10 +18,30 @@
     <w:p>
       <w:pPr>
         <w:jc w:val="center"/>
-      </w:pPr>
-      <w:r>
+        <w:rPr>
+          <w:rFonts w:ascii="Calibri" w:hAnsi="Calibri" w:cs="Calibri"/>
+        </w:rPr>
+      </w:pPr>
+      <w:r>
+        <w:rPr>
+          <w:rFonts w:ascii="Calibri" w:hAnsi="Calibri" w:cs="Calibri"/>
+        </w:rPr>
         <w:t>Chapter 3: Computational Methodology</w:t>
       </w:r>
+    </w:p>
+    <w:p>
+      <w:pPr>
+        <w:rPr>
+          <w:rFonts w:ascii="Calibri" w:hAnsi="Calibri" w:cs="Calibri"/>
+        </w:rPr>
+      </w:pPr>
+    </w:p>
+    <w:p>
+      <w:pPr>
+        <w:rPr>
+          <w:rFonts w:ascii="Calibri" w:hAnsi="Calibri" w:cs="Calibri"/>
+        </w:rPr>
+      </w:pPr>
     </w:p>
     <w:p/>
     <w:p/>
@@ -35,8 +55,6 @@
     <w:p/>
     <w:p/>
     <w:p/>
-    <w:p/>
-    <w:p/>
     <w:p>
       <w:r>
         <w:br w:type="page"/>
@@ -48,8 +66,14 @@
         <w:tabs>
           <w:tab w:val="right" w:leader="dot" w:pos="9350"/>
         </w:tabs>
-      </w:pPr>
-      <w:r>
+        <w:rPr>
+          <w:rFonts w:ascii="Calibri" w:hAnsi="Calibri" w:cs="Calibri"/>
+        </w:rPr>
+      </w:pPr>
+      <w:r>
+        <w:rPr>
+          <w:rFonts w:ascii="Calibri" w:hAnsi="Calibri" w:cs="Calibri"/>
+        </w:rPr>
         <w:lastRenderedPageBreak/>
         <w:t>Table of Contents</w:t>
       </w:r>
@@ -61,61 +85,79 @@
           <w:tab w:val="right" w:leader="dot" w:pos="9350"/>
         </w:tabs>
         <w:rPr>
-          <w:noProof/>
-        </w:rPr>
-      </w:pPr>
-      <w:r>
+          <w:rFonts w:ascii="Calibri" w:hAnsi="Calibri" w:cs="Calibri"/>
+          <w:noProof/>
+        </w:rPr>
+      </w:pPr>
+      <w:r>
+        <w:rPr>
+          <w:rFonts w:ascii="Calibri" w:hAnsi="Calibri" w:cs="Calibri"/>
+        </w:rPr>
         <w:fldChar w:fldCharType="begin"/>
       </w:r>
       <w:r>
+        <w:rPr>
+          <w:rFonts w:ascii="Calibri" w:hAnsi="Calibri" w:cs="Calibri"/>
+        </w:rPr>
         <w:instrText xml:space="preserve"> TOC \t "Thesis TOC,1" </w:instrText>
       </w:r>
       <w:r>
+        <w:rPr>
+          <w:rFonts w:ascii="Calibri" w:hAnsi="Calibri" w:cs="Calibri"/>
+        </w:rPr>
         <w:fldChar w:fldCharType="separate"/>
       </w:r>
       <w:r>
         <w:rPr>
+          <w:rFonts w:ascii="Calibri" w:hAnsi="Calibri" w:cs="Calibri"/>
           <w:noProof/>
         </w:rPr>
         <w:t>3.1 Introduction</w:t>
       </w:r>
       <w:r>
         <w:rPr>
+          <w:rFonts w:ascii="Calibri" w:hAnsi="Calibri" w:cs="Calibri"/>
           <w:noProof/>
         </w:rPr>
         <w:tab/>
       </w:r>
       <w:r>
         <w:rPr>
+          <w:rFonts w:ascii="Calibri" w:hAnsi="Calibri" w:cs="Calibri"/>
           <w:noProof/>
         </w:rPr>
         <w:fldChar w:fldCharType="begin"/>
       </w:r>
       <w:r>
         <w:rPr>
+          <w:rFonts w:ascii="Calibri" w:hAnsi="Calibri" w:cs="Calibri"/>
           <w:noProof/>
         </w:rPr>
         <w:instrText xml:space="preserve"> PAGEREF _Toc164775606 \h </w:instrText>
       </w:r>
       <w:r>
         <w:rPr>
-          <w:noProof/>
-        </w:rPr>
-      </w:r>
-      <w:r>
-        <w:rPr>
+          <w:rFonts w:ascii="Calibri" w:hAnsi="Calibri" w:cs="Calibri"/>
+          <w:noProof/>
+        </w:rPr>
+      </w:r>
+      <w:r>
+        <w:rPr>
+          <w:rFonts w:ascii="Calibri" w:hAnsi="Calibri" w:cs="Calibri"/>
           <w:noProof/>
         </w:rPr>
         <w:fldChar w:fldCharType="separate"/>
       </w:r>
       <w:r>
         <w:rPr>
+          <w:rFonts w:ascii="Calibri" w:hAnsi="Calibri" w:cs="Calibri"/>
           <w:noProof/>
         </w:rPr>
         <w:t>2</w:t>
       </w:r>
       <w:r>
         <w:rPr>
+          <w:rFonts w:ascii="Calibri" w:hAnsi="Calibri" w:cs="Calibri"/>
           <w:noProof/>
         </w:rPr>
         <w:fldChar w:fldCharType="end"/>
@@ -128,52 +170,61 @@
           <w:tab w:val="right" w:leader="dot" w:pos="9350"/>
         </w:tabs>
         <w:rPr>
-          <w:noProof/>
-        </w:rPr>
-      </w:pPr>
-      <w:r>
-        <w:rPr>
+          <w:rFonts w:ascii="Calibri" w:hAnsi="Calibri" w:cs="Calibri"/>
+          <w:noProof/>
+        </w:rPr>
+      </w:pPr>
+      <w:r>
+        <w:rPr>
+          <w:rFonts w:ascii="Calibri" w:hAnsi="Calibri" w:cs="Calibri"/>
           <w:noProof/>
         </w:rPr>
         <w:t>3.2 Structure prediction tools</w:t>
       </w:r>
       <w:r>
         <w:rPr>
+          <w:rFonts w:ascii="Calibri" w:hAnsi="Calibri" w:cs="Calibri"/>
           <w:noProof/>
         </w:rPr>
         <w:tab/>
       </w:r>
       <w:r>
         <w:rPr>
+          <w:rFonts w:ascii="Calibri" w:hAnsi="Calibri" w:cs="Calibri"/>
           <w:noProof/>
         </w:rPr>
         <w:fldChar w:fldCharType="begin"/>
       </w:r>
       <w:r>
         <w:rPr>
+          <w:rFonts w:ascii="Calibri" w:hAnsi="Calibri" w:cs="Calibri"/>
           <w:noProof/>
         </w:rPr>
         <w:instrText xml:space="preserve"> PAGEREF _Toc164775607 \h </w:instrText>
       </w:r>
       <w:r>
         <w:rPr>
-          <w:noProof/>
-        </w:rPr>
-      </w:r>
-      <w:r>
-        <w:rPr>
+          <w:rFonts w:ascii="Calibri" w:hAnsi="Calibri" w:cs="Calibri"/>
+          <w:noProof/>
+        </w:rPr>
+      </w:r>
+      <w:r>
+        <w:rPr>
+          <w:rFonts w:ascii="Calibri" w:hAnsi="Calibri" w:cs="Calibri"/>
           <w:noProof/>
         </w:rPr>
         <w:fldChar w:fldCharType="separate"/>
       </w:r>
       <w:r>
         <w:rPr>
+          <w:rFonts w:ascii="Calibri" w:hAnsi="Calibri" w:cs="Calibri"/>
           <w:noProof/>
         </w:rPr>
         <w:t>2</w:t>
       </w:r>
       <w:r>
         <w:rPr>
+          <w:rFonts w:ascii="Calibri" w:hAnsi="Calibri" w:cs="Calibri"/>
           <w:noProof/>
         </w:rPr>
         <w:fldChar w:fldCharType="end"/>
@@ -186,52 +237,61 @@
           <w:tab w:val="right" w:leader="dot" w:pos="9350"/>
         </w:tabs>
         <w:rPr>
-          <w:noProof/>
-        </w:rPr>
-      </w:pPr>
-      <w:r>
-        <w:rPr>
+          <w:rFonts w:ascii="Calibri" w:hAnsi="Calibri" w:cs="Calibri"/>
+          <w:noProof/>
+        </w:rPr>
+      </w:pPr>
+      <w:r>
+        <w:rPr>
+          <w:rFonts w:ascii="Calibri" w:hAnsi="Calibri" w:cs="Calibri"/>
           <w:noProof/>
         </w:rPr>
         <w:t>3.2.1 Rosetta</w:t>
       </w:r>
       <w:r>
         <w:rPr>
+          <w:rFonts w:ascii="Calibri" w:hAnsi="Calibri" w:cs="Calibri"/>
           <w:noProof/>
         </w:rPr>
         <w:tab/>
       </w:r>
       <w:r>
         <w:rPr>
+          <w:rFonts w:ascii="Calibri" w:hAnsi="Calibri" w:cs="Calibri"/>
           <w:noProof/>
         </w:rPr>
         <w:fldChar w:fldCharType="begin"/>
       </w:r>
       <w:r>
         <w:rPr>
+          <w:rFonts w:ascii="Calibri" w:hAnsi="Calibri" w:cs="Calibri"/>
           <w:noProof/>
         </w:rPr>
         <w:instrText xml:space="preserve"> PAGEREF _Toc164775608 \h </w:instrText>
       </w:r>
       <w:r>
         <w:rPr>
-          <w:noProof/>
-        </w:rPr>
-      </w:r>
-      <w:r>
-        <w:rPr>
+          <w:rFonts w:ascii="Calibri" w:hAnsi="Calibri" w:cs="Calibri"/>
+          <w:noProof/>
+        </w:rPr>
+      </w:r>
+      <w:r>
+        <w:rPr>
+          <w:rFonts w:ascii="Calibri" w:hAnsi="Calibri" w:cs="Calibri"/>
           <w:noProof/>
         </w:rPr>
         <w:fldChar w:fldCharType="separate"/>
       </w:r>
       <w:r>
         <w:rPr>
+          <w:rFonts w:ascii="Calibri" w:hAnsi="Calibri" w:cs="Calibri"/>
           <w:noProof/>
         </w:rPr>
         <w:t>2</w:t>
       </w:r>
       <w:r>
         <w:rPr>
+          <w:rFonts w:ascii="Calibri" w:hAnsi="Calibri" w:cs="Calibri"/>
           <w:noProof/>
         </w:rPr>
         <w:fldChar w:fldCharType="end"/>
@@ -244,52 +304,61 @@
           <w:tab w:val="right" w:leader="dot" w:pos="9350"/>
         </w:tabs>
         <w:rPr>
-          <w:noProof/>
-        </w:rPr>
-      </w:pPr>
-      <w:r>
-        <w:rPr>
+          <w:rFonts w:ascii="Calibri" w:hAnsi="Calibri" w:cs="Calibri"/>
+          <w:noProof/>
+        </w:rPr>
+      </w:pPr>
+      <w:r>
+        <w:rPr>
+          <w:rFonts w:ascii="Calibri" w:hAnsi="Calibri" w:cs="Calibri"/>
           <w:noProof/>
         </w:rPr>
         <w:t>3.2.2 Molecular Software Library</w:t>
       </w:r>
       <w:r>
         <w:rPr>
+          <w:rFonts w:ascii="Calibri" w:hAnsi="Calibri" w:cs="Calibri"/>
           <w:noProof/>
         </w:rPr>
         <w:tab/>
       </w:r>
       <w:r>
         <w:rPr>
+          <w:rFonts w:ascii="Calibri" w:hAnsi="Calibri" w:cs="Calibri"/>
           <w:noProof/>
         </w:rPr>
         <w:fldChar w:fldCharType="begin"/>
       </w:r>
       <w:r>
         <w:rPr>
+          <w:rFonts w:ascii="Calibri" w:hAnsi="Calibri" w:cs="Calibri"/>
           <w:noProof/>
         </w:rPr>
         <w:instrText xml:space="preserve"> PAGEREF _Toc164775609 \h </w:instrText>
       </w:r>
       <w:r>
         <w:rPr>
-          <w:noProof/>
-        </w:rPr>
-      </w:r>
-      <w:r>
-        <w:rPr>
+          <w:rFonts w:ascii="Calibri" w:hAnsi="Calibri" w:cs="Calibri"/>
+          <w:noProof/>
+        </w:rPr>
+      </w:r>
+      <w:r>
+        <w:rPr>
+          <w:rFonts w:ascii="Calibri" w:hAnsi="Calibri" w:cs="Calibri"/>
           <w:noProof/>
         </w:rPr>
         <w:fldChar w:fldCharType="separate"/>
       </w:r>
       <w:r>
         <w:rPr>
+          <w:rFonts w:ascii="Calibri" w:hAnsi="Calibri" w:cs="Calibri"/>
           <w:noProof/>
         </w:rPr>
         <w:t>3</w:t>
       </w:r>
       <w:r>
         <w:rPr>
+          <w:rFonts w:ascii="Calibri" w:hAnsi="Calibri" w:cs="Calibri"/>
           <w:noProof/>
         </w:rPr>
         <w:fldChar w:fldCharType="end"/>
@@ -302,52 +371,61 @@
           <w:tab w:val="right" w:leader="dot" w:pos="9350"/>
         </w:tabs>
         <w:rPr>
-          <w:noProof/>
-        </w:rPr>
-      </w:pPr>
-      <w:r>
-        <w:rPr>
+          <w:rFonts w:ascii="Calibri" w:hAnsi="Calibri" w:cs="Calibri"/>
+          <w:noProof/>
+        </w:rPr>
+      </w:pPr>
+      <w:r>
+        <w:rPr>
+          <w:rFonts w:ascii="Calibri" w:hAnsi="Calibri" w:cs="Calibri"/>
           <w:noProof/>
         </w:rPr>
         <w:t>3.2.3 Docking Algorithms</w:t>
       </w:r>
       <w:r>
         <w:rPr>
+          <w:rFonts w:ascii="Calibri" w:hAnsi="Calibri" w:cs="Calibri"/>
           <w:noProof/>
         </w:rPr>
         <w:tab/>
       </w:r>
       <w:r>
         <w:rPr>
+          <w:rFonts w:ascii="Calibri" w:hAnsi="Calibri" w:cs="Calibri"/>
           <w:noProof/>
         </w:rPr>
         <w:fldChar w:fldCharType="begin"/>
       </w:r>
       <w:r>
         <w:rPr>
+          <w:rFonts w:ascii="Calibri" w:hAnsi="Calibri" w:cs="Calibri"/>
           <w:noProof/>
         </w:rPr>
         <w:instrText xml:space="preserve"> PAGEREF _Toc164775610 \h </w:instrText>
       </w:r>
       <w:r>
         <w:rPr>
-          <w:noProof/>
-        </w:rPr>
-      </w:r>
-      <w:r>
-        <w:rPr>
+          <w:rFonts w:ascii="Calibri" w:hAnsi="Calibri" w:cs="Calibri"/>
+          <w:noProof/>
+        </w:rPr>
+      </w:r>
+      <w:r>
+        <w:rPr>
+          <w:rFonts w:ascii="Calibri" w:hAnsi="Calibri" w:cs="Calibri"/>
           <w:noProof/>
         </w:rPr>
         <w:fldChar w:fldCharType="separate"/>
       </w:r>
       <w:r>
         <w:rPr>
+          <w:rFonts w:ascii="Calibri" w:hAnsi="Calibri" w:cs="Calibri"/>
           <w:noProof/>
         </w:rPr>
         <w:t>4</w:t>
       </w:r>
       <w:r>
         <w:rPr>
+          <w:rFonts w:ascii="Calibri" w:hAnsi="Calibri" w:cs="Calibri"/>
           <w:noProof/>
         </w:rPr>
         <w:fldChar w:fldCharType="end"/>
@@ -360,52 +438,61 @@
           <w:tab w:val="right" w:leader="dot" w:pos="9350"/>
         </w:tabs>
         <w:rPr>
-          <w:noProof/>
-        </w:rPr>
-      </w:pPr>
-      <w:r>
-        <w:rPr>
+          <w:rFonts w:ascii="Calibri" w:hAnsi="Calibri" w:cs="Calibri"/>
+          <w:noProof/>
+        </w:rPr>
+      </w:pPr>
+      <w:r>
+        <w:rPr>
+          <w:rFonts w:ascii="Calibri" w:hAnsi="Calibri" w:cs="Calibri"/>
           <w:noProof/>
         </w:rPr>
         <w:t>3.2.4 Structure Prediction using Maching Learning</w:t>
       </w:r>
       <w:r>
         <w:rPr>
+          <w:rFonts w:ascii="Calibri" w:hAnsi="Calibri" w:cs="Calibri"/>
           <w:noProof/>
         </w:rPr>
         <w:tab/>
       </w:r>
       <w:r>
         <w:rPr>
+          <w:rFonts w:ascii="Calibri" w:hAnsi="Calibri" w:cs="Calibri"/>
           <w:noProof/>
         </w:rPr>
         <w:fldChar w:fldCharType="begin"/>
       </w:r>
       <w:r>
         <w:rPr>
+          <w:rFonts w:ascii="Calibri" w:hAnsi="Calibri" w:cs="Calibri"/>
           <w:noProof/>
         </w:rPr>
         <w:instrText xml:space="preserve"> PAGEREF _Toc164775611 \h </w:instrText>
       </w:r>
       <w:r>
         <w:rPr>
-          <w:noProof/>
-        </w:rPr>
-      </w:r>
-      <w:r>
-        <w:rPr>
+          <w:rFonts w:ascii="Calibri" w:hAnsi="Calibri" w:cs="Calibri"/>
+          <w:noProof/>
+        </w:rPr>
+      </w:r>
+      <w:r>
+        <w:rPr>
+          <w:rFonts w:ascii="Calibri" w:hAnsi="Calibri" w:cs="Calibri"/>
           <w:noProof/>
         </w:rPr>
         <w:fldChar w:fldCharType="separate"/>
       </w:r>
       <w:r>
         <w:rPr>
+          <w:rFonts w:ascii="Calibri" w:hAnsi="Calibri" w:cs="Calibri"/>
           <w:noProof/>
         </w:rPr>
         <w:t>4</w:t>
       </w:r>
       <w:r>
         <w:rPr>
+          <w:rFonts w:ascii="Calibri" w:hAnsi="Calibri" w:cs="Calibri"/>
           <w:noProof/>
         </w:rPr>
         <w:fldChar w:fldCharType="end"/>
@@ -418,52 +505,61 @@
           <w:tab w:val="right" w:leader="dot" w:pos="9350"/>
         </w:tabs>
         <w:rPr>
-          <w:noProof/>
-        </w:rPr>
-      </w:pPr>
-      <w:r>
-        <w:rPr>
+          <w:rFonts w:ascii="Calibri" w:hAnsi="Calibri" w:cs="Calibri"/>
+          <w:noProof/>
+        </w:rPr>
+      </w:pPr>
+      <w:r>
+        <w:rPr>
+          <w:rFonts w:ascii="Calibri" w:hAnsi="Calibri" w:cs="Calibri"/>
           <w:noProof/>
         </w:rPr>
         <w:t>3.3 Protein Design Algorithm</w:t>
       </w:r>
       <w:r>
         <w:rPr>
+          <w:rFonts w:ascii="Calibri" w:hAnsi="Calibri" w:cs="Calibri"/>
           <w:noProof/>
         </w:rPr>
         <w:tab/>
       </w:r>
       <w:r>
         <w:rPr>
+          <w:rFonts w:ascii="Calibri" w:hAnsi="Calibri" w:cs="Calibri"/>
           <w:noProof/>
         </w:rPr>
         <w:fldChar w:fldCharType="begin"/>
       </w:r>
       <w:r>
         <w:rPr>
+          <w:rFonts w:ascii="Calibri" w:hAnsi="Calibri" w:cs="Calibri"/>
           <w:noProof/>
         </w:rPr>
         <w:instrText xml:space="preserve"> PAGEREF _Toc164775612 \h </w:instrText>
       </w:r>
       <w:r>
         <w:rPr>
-          <w:noProof/>
-        </w:rPr>
-      </w:r>
-      <w:r>
-        <w:rPr>
+          <w:rFonts w:ascii="Calibri" w:hAnsi="Calibri" w:cs="Calibri"/>
+          <w:noProof/>
+        </w:rPr>
+      </w:r>
+      <w:r>
+        <w:rPr>
+          <w:rFonts w:ascii="Calibri" w:hAnsi="Calibri" w:cs="Calibri"/>
           <w:noProof/>
         </w:rPr>
         <w:fldChar w:fldCharType="separate"/>
       </w:r>
       <w:r>
         <w:rPr>
+          <w:rFonts w:ascii="Calibri" w:hAnsi="Calibri" w:cs="Calibri"/>
           <w:noProof/>
         </w:rPr>
         <w:t>5</w:t>
       </w:r>
       <w:r>
         <w:rPr>
+          <w:rFonts w:ascii="Calibri" w:hAnsi="Calibri" w:cs="Calibri"/>
           <w:noProof/>
         </w:rPr>
         <w:fldChar w:fldCharType="end"/>
@@ -476,52 +572,61 @@
           <w:tab w:val="right" w:leader="dot" w:pos="9350"/>
         </w:tabs>
         <w:rPr>
-          <w:noProof/>
-        </w:rPr>
-      </w:pPr>
-      <w:r>
-        <w:rPr>
+          <w:rFonts w:ascii="Calibri" w:hAnsi="Calibri" w:cs="Calibri"/>
+          <w:noProof/>
+        </w:rPr>
+      </w:pPr>
+      <w:r>
+        <w:rPr>
+          <w:rFonts w:ascii="Calibri" w:hAnsi="Calibri" w:cs="Calibri"/>
           <w:noProof/>
         </w:rPr>
         <w:t>3.3.1 Analysis of membrane protein PDBs</w:t>
       </w:r>
       <w:r>
         <w:rPr>
+          <w:rFonts w:ascii="Calibri" w:hAnsi="Calibri" w:cs="Calibri"/>
           <w:noProof/>
         </w:rPr>
         <w:tab/>
       </w:r>
       <w:r>
         <w:rPr>
+          <w:rFonts w:ascii="Calibri" w:hAnsi="Calibri" w:cs="Calibri"/>
           <w:noProof/>
         </w:rPr>
         <w:fldChar w:fldCharType="begin"/>
       </w:r>
       <w:r>
         <w:rPr>
+          <w:rFonts w:ascii="Calibri" w:hAnsi="Calibri" w:cs="Calibri"/>
           <w:noProof/>
         </w:rPr>
         <w:instrText xml:space="preserve"> PAGEREF _Toc164775613 \h </w:instrText>
       </w:r>
       <w:r>
         <w:rPr>
-          <w:noProof/>
-        </w:rPr>
-      </w:r>
-      <w:r>
-        <w:rPr>
+          <w:rFonts w:ascii="Calibri" w:hAnsi="Calibri" w:cs="Calibri"/>
+          <w:noProof/>
+        </w:rPr>
+      </w:r>
+      <w:r>
+        <w:rPr>
+          <w:rFonts w:ascii="Calibri" w:hAnsi="Calibri" w:cs="Calibri"/>
           <w:noProof/>
         </w:rPr>
         <w:fldChar w:fldCharType="separate"/>
       </w:r>
       <w:r>
         <w:rPr>
+          <w:rFonts w:ascii="Calibri" w:hAnsi="Calibri" w:cs="Calibri"/>
           <w:noProof/>
         </w:rPr>
         <w:t>5</w:t>
       </w:r>
       <w:r>
         <w:rPr>
+          <w:rFonts w:ascii="Calibri" w:hAnsi="Calibri" w:cs="Calibri"/>
           <w:noProof/>
         </w:rPr>
         <w:fldChar w:fldCharType="end"/>
@@ -534,52 +639,61 @@
           <w:tab w:val="right" w:leader="dot" w:pos="9350"/>
         </w:tabs>
         <w:rPr>
-          <w:noProof/>
-        </w:rPr>
-      </w:pPr>
-      <w:r>
-        <w:rPr>
+          <w:rFonts w:ascii="Calibri" w:hAnsi="Calibri" w:cs="Calibri"/>
+          <w:noProof/>
+        </w:rPr>
+      </w:pPr>
+      <w:r>
+        <w:rPr>
+          <w:rFonts w:ascii="Calibri" w:hAnsi="Calibri" w:cs="Calibri"/>
           <w:noProof/>
         </w:rPr>
         <w:t>3.3.2 Defining the Interface</w:t>
       </w:r>
       <w:r>
         <w:rPr>
+          <w:rFonts w:ascii="Calibri" w:hAnsi="Calibri" w:cs="Calibri"/>
           <w:noProof/>
         </w:rPr>
         <w:tab/>
       </w:r>
       <w:r>
         <w:rPr>
+          <w:rFonts w:ascii="Calibri" w:hAnsi="Calibri" w:cs="Calibri"/>
           <w:noProof/>
         </w:rPr>
         <w:fldChar w:fldCharType="begin"/>
       </w:r>
       <w:r>
         <w:rPr>
+          <w:rFonts w:ascii="Calibri" w:hAnsi="Calibri" w:cs="Calibri"/>
           <w:noProof/>
         </w:rPr>
         <w:instrText xml:space="preserve"> PAGEREF _Toc164775614 \h </w:instrText>
       </w:r>
       <w:r>
         <w:rPr>
-          <w:noProof/>
-        </w:rPr>
-      </w:r>
-      <w:r>
-        <w:rPr>
+          <w:rFonts w:ascii="Calibri" w:hAnsi="Calibri" w:cs="Calibri"/>
+          <w:noProof/>
+        </w:rPr>
+      </w:r>
+      <w:r>
+        <w:rPr>
+          <w:rFonts w:ascii="Calibri" w:hAnsi="Calibri" w:cs="Calibri"/>
           <w:noProof/>
         </w:rPr>
         <w:fldChar w:fldCharType="separate"/>
       </w:r>
       <w:r>
         <w:rPr>
+          <w:rFonts w:ascii="Calibri" w:hAnsi="Calibri" w:cs="Calibri"/>
           <w:noProof/>
         </w:rPr>
         <w:t>5</w:t>
       </w:r>
       <w:r>
         <w:rPr>
+          <w:rFonts w:ascii="Calibri" w:hAnsi="Calibri" w:cs="Calibri"/>
           <w:noProof/>
         </w:rPr>
         <w:fldChar w:fldCharType="end"/>
@@ -592,52 +706,61 @@
           <w:tab w:val="right" w:leader="dot" w:pos="9350"/>
         </w:tabs>
         <w:rPr>
-          <w:noProof/>
-        </w:rPr>
-      </w:pPr>
-      <w:r>
-        <w:rPr>
+          <w:rFonts w:ascii="Calibri" w:hAnsi="Calibri" w:cs="Calibri"/>
+          <w:noProof/>
+        </w:rPr>
+      </w:pPr>
+      <w:r>
+        <w:rPr>
+          <w:rFonts w:ascii="Calibri" w:hAnsi="Calibri" w:cs="Calibri"/>
           <w:noProof/>
         </w:rPr>
         <w:t>3.3.3 Developing the energy terms</w:t>
       </w:r>
       <w:r>
         <w:rPr>
+          <w:rFonts w:ascii="Calibri" w:hAnsi="Calibri" w:cs="Calibri"/>
           <w:noProof/>
         </w:rPr>
         <w:tab/>
       </w:r>
       <w:r>
         <w:rPr>
+          <w:rFonts w:ascii="Calibri" w:hAnsi="Calibri" w:cs="Calibri"/>
           <w:noProof/>
         </w:rPr>
         <w:fldChar w:fldCharType="begin"/>
       </w:r>
       <w:r>
         <w:rPr>
+          <w:rFonts w:ascii="Calibri" w:hAnsi="Calibri" w:cs="Calibri"/>
           <w:noProof/>
         </w:rPr>
         <w:instrText xml:space="preserve"> PAGEREF _Toc164775615 \h </w:instrText>
       </w:r>
       <w:r>
         <w:rPr>
-          <w:noProof/>
-        </w:rPr>
-      </w:r>
-      <w:r>
-        <w:rPr>
+          <w:rFonts w:ascii="Calibri" w:hAnsi="Calibri" w:cs="Calibri"/>
+          <w:noProof/>
+        </w:rPr>
+      </w:r>
+      <w:r>
+        <w:rPr>
+          <w:rFonts w:ascii="Calibri" w:hAnsi="Calibri" w:cs="Calibri"/>
           <w:noProof/>
         </w:rPr>
         <w:fldChar w:fldCharType="separate"/>
       </w:r>
       <w:r>
         <w:rPr>
+          <w:rFonts w:ascii="Calibri" w:hAnsi="Calibri" w:cs="Calibri"/>
           <w:noProof/>
         </w:rPr>
         <w:t>5</w:t>
       </w:r>
       <w:r>
         <w:rPr>
+          <w:rFonts w:ascii="Calibri" w:hAnsi="Calibri" w:cs="Calibri"/>
           <w:noProof/>
         </w:rPr>
         <w:fldChar w:fldCharType="end"/>
@@ -650,52 +773,61 @@
           <w:tab w:val="right" w:leader="dot" w:pos="9350"/>
         </w:tabs>
         <w:rPr>
-          <w:noProof/>
-        </w:rPr>
-      </w:pPr>
-      <w:r>
-        <w:rPr>
+          <w:rFonts w:ascii="Calibri" w:hAnsi="Calibri" w:cs="Calibri"/>
+          <w:noProof/>
+        </w:rPr>
+      </w:pPr>
+      <w:r>
+        <w:rPr>
+          <w:rFonts w:ascii="Calibri" w:hAnsi="Calibri" w:cs="Calibri"/>
           <w:noProof/>
         </w:rPr>
         <w:t>3.3.4 Sequence Search</w:t>
       </w:r>
       <w:r>
         <w:rPr>
+          <w:rFonts w:ascii="Calibri" w:hAnsi="Calibri" w:cs="Calibri"/>
           <w:noProof/>
         </w:rPr>
         <w:tab/>
       </w:r>
       <w:r>
         <w:rPr>
+          <w:rFonts w:ascii="Calibri" w:hAnsi="Calibri" w:cs="Calibri"/>
           <w:noProof/>
         </w:rPr>
         <w:fldChar w:fldCharType="begin"/>
       </w:r>
       <w:r>
         <w:rPr>
+          <w:rFonts w:ascii="Calibri" w:hAnsi="Calibri" w:cs="Calibri"/>
           <w:noProof/>
         </w:rPr>
         <w:instrText xml:space="preserve"> PAGEREF _Toc164775616 \h </w:instrText>
       </w:r>
       <w:r>
         <w:rPr>
-          <w:noProof/>
-        </w:rPr>
-      </w:r>
-      <w:r>
-        <w:rPr>
+          <w:rFonts w:ascii="Calibri" w:hAnsi="Calibri" w:cs="Calibri"/>
+          <w:noProof/>
+        </w:rPr>
+      </w:r>
+      <w:r>
+        <w:rPr>
+          <w:rFonts w:ascii="Calibri" w:hAnsi="Calibri" w:cs="Calibri"/>
           <w:noProof/>
         </w:rPr>
         <w:fldChar w:fldCharType="separate"/>
       </w:r>
       <w:r>
         <w:rPr>
+          <w:rFonts w:ascii="Calibri" w:hAnsi="Calibri" w:cs="Calibri"/>
           <w:noProof/>
         </w:rPr>
         <w:t>6</w:t>
       </w:r>
       <w:r>
         <w:rPr>
+          <w:rFonts w:ascii="Calibri" w:hAnsi="Calibri" w:cs="Calibri"/>
           <w:noProof/>
         </w:rPr>
         <w:fldChar w:fldCharType="end"/>
@@ -708,52 +840,61 @@
           <w:tab w:val="right" w:leader="dot" w:pos="9350"/>
         </w:tabs>
         <w:rPr>
-          <w:noProof/>
-        </w:rPr>
-      </w:pPr>
-      <w:r>
-        <w:rPr>
+          <w:rFonts w:ascii="Calibri" w:hAnsi="Calibri" w:cs="Calibri"/>
+          <w:noProof/>
+        </w:rPr>
+      </w:pPr>
+      <w:r>
+        <w:rPr>
+          <w:rFonts w:ascii="Calibri" w:hAnsi="Calibri" w:cs="Calibri"/>
           <w:noProof/>
         </w:rPr>
         <w:t>3.3.5 Backbone Refinement</w:t>
       </w:r>
       <w:r>
         <w:rPr>
+          <w:rFonts w:ascii="Calibri" w:hAnsi="Calibri" w:cs="Calibri"/>
           <w:noProof/>
         </w:rPr>
         <w:tab/>
       </w:r>
       <w:r>
         <w:rPr>
+          <w:rFonts w:ascii="Calibri" w:hAnsi="Calibri" w:cs="Calibri"/>
           <w:noProof/>
         </w:rPr>
         <w:fldChar w:fldCharType="begin"/>
       </w:r>
       <w:r>
         <w:rPr>
+          <w:rFonts w:ascii="Calibri" w:hAnsi="Calibri" w:cs="Calibri"/>
           <w:noProof/>
         </w:rPr>
         <w:instrText xml:space="preserve"> PAGEREF _Toc164775617 \h </w:instrText>
       </w:r>
       <w:r>
         <w:rPr>
-          <w:noProof/>
-        </w:rPr>
-      </w:r>
-      <w:r>
-        <w:rPr>
+          <w:rFonts w:ascii="Calibri" w:hAnsi="Calibri" w:cs="Calibri"/>
+          <w:noProof/>
+        </w:rPr>
+      </w:r>
+      <w:r>
+        <w:rPr>
+          <w:rFonts w:ascii="Calibri" w:hAnsi="Calibri" w:cs="Calibri"/>
           <w:noProof/>
         </w:rPr>
         <w:fldChar w:fldCharType="separate"/>
       </w:r>
       <w:r>
         <w:rPr>
+          <w:rFonts w:ascii="Calibri" w:hAnsi="Calibri" w:cs="Calibri"/>
           <w:noProof/>
         </w:rPr>
         <w:t>6</w:t>
       </w:r>
       <w:r>
         <w:rPr>
+          <w:rFonts w:ascii="Calibri" w:hAnsi="Calibri" w:cs="Calibri"/>
           <w:noProof/>
         </w:rPr>
         <w:fldChar w:fldCharType="end"/>
@@ -766,52 +907,61 @@
           <w:tab w:val="right" w:leader="dot" w:pos="9350"/>
         </w:tabs>
         <w:rPr>
-          <w:noProof/>
-        </w:rPr>
-      </w:pPr>
-      <w:r>
-        <w:rPr>
+          <w:rFonts w:ascii="Calibri" w:hAnsi="Calibri" w:cs="Calibri"/>
+          <w:noProof/>
+        </w:rPr>
+      </w:pPr>
+      <w:r>
+        <w:rPr>
+          <w:rFonts w:ascii="Calibri" w:hAnsi="Calibri" w:cs="Calibri"/>
           <w:noProof/>
         </w:rPr>
         <w:t>3.4 Analysis</w:t>
       </w:r>
       <w:r>
         <w:rPr>
+          <w:rFonts w:ascii="Calibri" w:hAnsi="Calibri" w:cs="Calibri"/>
           <w:noProof/>
         </w:rPr>
         <w:tab/>
       </w:r>
       <w:r>
         <w:rPr>
+          <w:rFonts w:ascii="Calibri" w:hAnsi="Calibri" w:cs="Calibri"/>
           <w:noProof/>
         </w:rPr>
         <w:fldChar w:fldCharType="begin"/>
       </w:r>
       <w:r>
         <w:rPr>
+          <w:rFonts w:ascii="Calibri" w:hAnsi="Calibri" w:cs="Calibri"/>
           <w:noProof/>
         </w:rPr>
         <w:instrText xml:space="preserve"> PAGEREF _Toc164775618 \h </w:instrText>
       </w:r>
       <w:r>
         <w:rPr>
-          <w:noProof/>
-        </w:rPr>
-      </w:r>
-      <w:r>
-        <w:rPr>
+          <w:rFonts w:ascii="Calibri" w:hAnsi="Calibri" w:cs="Calibri"/>
+          <w:noProof/>
+        </w:rPr>
+      </w:r>
+      <w:r>
+        <w:rPr>
+          <w:rFonts w:ascii="Calibri" w:hAnsi="Calibri" w:cs="Calibri"/>
           <w:noProof/>
         </w:rPr>
         <w:fldChar w:fldCharType="separate"/>
       </w:r>
       <w:r>
         <w:rPr>
+          <w:rFonts w:ascii="Calibri" w:hAnsi="Calibri" w:cs="Calibri"/>
           <w:noProof/>
         </w:rPr>
         <w:t>6</w:t>
       </w:r>
       <w:r>
         <w:rPr>
+          <w:rFonts w:ascii="Calibri" w:hAnsi="Calibri" w:cs="Calibri"/>
           <w:noProof/>
         </w:rPr>
         <w:fldChar w:fldCharType="end"/>
@@ -824,78 +974,106 @@
           <w:tab w:val="right" w:leader="dot" w:pos="9350"/>
         </w:tabs>
         <w:rPr>
-          <w:noProof/>
-        </w:rPr>
-      </w:pPr>
-      <w:r>
-        <w:rPr>
+          <w:rFonts w:ascii="Calibri" w:hAnsi="Calibri" w:cs="Calibri"/>
+          <w:noProof/>
+        </w:rPr>
+      </w:pPr>
+      <w:r>
+        <w:rPr>
+          <w:rFonts w:ascii="Calibri" w:hAnsi="Calibri" w:cs="Calibri"/>
           <w:noProof/>
         </w:rPr>
         <w:t>3.5 Conclusion</w:t>
       </w:r>
       <w:r>
         <w:rPr>
+          <w:rFonts w:ascii="Calibri" w:hAnsi="Calibri" w:cs="Calibri"/>
           <w:noProof/>
         </w:rPr>
         <w:tab/>
       </w:r>
       <w:r>
         <w:rPr>
+          <w:rFonts w:ascii="Calibri" w:hAnsi="Calibri" w:cs="Calibri"/>
           <w:noProof/>
         </w:rPr>
         <w:fldChar w:fldCharType="begin"/>
       </w:r>
       <w:r>
         <w:rPr>
+          <w:rFonts w:ascii="Calibri" w:hAnsi="Calibri" w:cs="Calibri"/>
           <w:noProof/>
         </w:rPr>
         <w:instrText xml:space="preserve"> PAGEREF _Toc164775619 \h </w:instrText>
       </w:r>
       <w:r>
         <w:rPr>
-          <w:noProof/>
-        </w:rPr>
-      </w:r>
-      <w:r>
-        <w:rPr>
+          <w:rFonts w:ascii="Calibri" w:hAnsi="Calibri" w:cs="Calibri"/>
+          <w:noProof/>
+        </w:rPr>
+      </w:r>
+      <w:r>
+        <w:rPr>
+          <w:rFonts w:ascii="Calibri" w:hAnsi="Calibri" w:cs="Calibri"/>
           <w:noProof/>
         </w:rPr>
         <w:fldChar w:fldCharType="separate"/>
       </w:r>
       <w:r>
         <w:rPr>
+          <w:rFonts w:ascii="Calibri" w:hAnsi="Calibri" w:cs="Calibri"/>
           <w:noProof/>
         </w:rPr>
         <w:t>6</w:t>
       </w:r>
       <w:r>
         <w:rPr>
+          <w:rFonts w:ascii="Calibri" w:hAnsi="Calibri" w:cs="Calibri"/>
           <w:noProof/>
         </w:rPr>
         <w:fldChar w:fldCharType="end"/>
       </w:r>
     </w:p>
     <w:p>
-      <w:r>
+      <w:pPr>
+        <w:rPr>
+          <w:rFonts w:ascii="Calibri" w:hAnsi="Calibri" w:cs="Calibri"/>
+        </w:rPr>
+      </w:pPr>
+      <w:r>
+        <w:rPr>
+          <w:rFonts w:ascii="Calibri" w:hAnsi="Calibri" w:cs="Calibri"/>
+        </w:rPr>
         <w:fldChar w:fldCharType="end"/>
       </w:r>
     </w:p>
     <w:p>
-      <w:r>
+      <w:pPr>
+        <w:rPr>
+          <w:rFonts w:ascii="Calibri" w:hAnsi="Calibri" w:cs="Calibri"/>
+        </w:rPr>
+      </w:pPr>
+      <w:r>
+        <w:rPr>
+          <w:rFonts w:ascii="Calibri" w:hAnsi="Calibri" w:cs="Calibri"/>
+        </w:rPr>
         <w:br w:type="page"/>
       </w:r>
     </w:p>
     <w:p>
       <w:pPr>
         <w:pStyle w:val="ThesisTOC"/>
+        <w:rPr>
+          <w:rFonts w:ascii="Calibri" w:hAnsi="Calibri" w:cs="Calibri"/>
+        </w:rPr>
       </w:pPr>
       <w:bookmarkStart w:id="0" w:name="_Toc164775606"/>
       <w:r>
+        <w:rPr>
+          <w:rFonts w:ascii="Calibri" w:hAnsi="Calibri" w:cs="Calibri"/>
+        </w:rPr>
         <w:lastRenderedPageBreak/>
-        <w:t>3.1</w:t>
-      </w:r>
-      <w:r>
-        <w:t xml:space="preserve"> Introduction</w:t>
+        <w:t>3.1 Introduction</w:t>
       </w:r>
       <w:bookmarkEnd w:id="0"/>
     </w:p>
@@ -906,6 +1084,9 @@
           <w:ilvl w:val="0"/>
           <w:numId w:val="11"/>
         </w:numPr>
+        <w:rPr>
+          <w:rFonts w:ascii="Calibri" w:hAnsi="Calibri" w:cs="Calibri"/>
+        </w:rPr>
       </w:pPr>
       <w:r>
         <w:rPr>
@@ -921,6 +1102,9 @@
           <w:ilvl w:val="0"/>
           <w:numId w:val="11"/>
         </w:numPr>
+        <w:rPr>
+          <w:rFonts w:ascii="Calibri" w:hAnsi="Calibri" w:cs="Calibri"/>
+        </w:rPr>
       </w:pPr>
       <w:r>
         <w:rPr>
@@ -936,6 +1120,9 @@
           <w:ilvl w:val="0"/>
           <w:numId w:val="11"/>
         </w:numPr>
+        <w:rPr>
+          <w:rFonts w:ascii="Calibri" w:hAnsi="Calibri" w:cs="Calibri"/>
+        </w:rPr>
       </w:pPr>
       <w:r>
         <w:rPr>
@@ -945,20 +1132,37 @@
       </w:r>
     </w:p>
     <w:p>
-      <w:r>
+      <w:pPr>
+        <w:rPr>
+          <w:rFonts w:ascii="Calibri" w:hAnsi="Calibri" w:cs="Calibri"/>
+        </w:rPr>
+      </w:pPr>
+      <w:r>
+        <w:rPr>
+          <w:rFonts w:ascii="Calibri" w:hAnsi="Calibri" w:cs="Calibri"/>
+        </w:rPr>
         <w:br w:type="page"/>
       </w:r>
     </w:p>
     <w:p>
       <w:pPr>
         <w:pStyle w:val="ThesisTOC"/>
+        <w:rPr>
+          <w:rFonts w:ascii="Calibri" w:hAnsi="Calibri" w:cs="Calibri"/>
+        </w:rPr>
       </w:pPr>
       <w:bookmarkStart w:id="1" w:name="_Toc164775607"/>
       <w:r>
+        <w:rPr>
+          <w:rFonts w:ascii="Calibri" w:hAnsi="Calibri" w:cs="Calibri"/>
+        </w:rPr>
         <w:lastRenderedPageBreak/>
         <w:t xml:space="preserve">3.2 </w:t>
       </w:r>
       <w:r>
+        <w:rPr>
+          <w:rFonts w:ascii="Calibri" w:hAnsi="Calibri" w:cs="Calibri"/>
+        </w:rPr>
         <w:t>Structure prediction tools</w:t>
       </w:r>
       <w:bookmarkEnd w:id="1"/>
@@ -968,17 +1172,47 @@
         <w:spacing w:line="480" w:lineRule="auto"/>
         <w:ind w:firstLine="360"/>
         <w:jc w:val="both"/>
-      </w:pPr>
-      <w:r>
+        <w:rPr>
+          <w:rFonts w:ascii="Calibri" w:hAnsi="Calibri" w:cs="Calibri"/>
+        </w:rPr>
+      </w:pPr>
+      <w:r>
+        <w:rPr>
+          <w:rFonts w:ascii="Calibri" w:hAnsi="Calibri" w:cs="Calibri"/>
+        </w:rPr>
         <w:t xml:space="preserve">In conjunction with structural determination, computational methods have been invented to evaluate previously solved MP structures. Many methods look to further understand MP folding by establishing energetic terms that aim to estimate the thermodynamics of association. </w:t>
       </w:r>
+      <w:r>
+        <w:rPr>
+          <w:rFonts w:ascii="Calibri" w:hAnsi="Calibri" w:cs="Calibri"/>
+        </w:rPr>
+        <w:t>Below I review some of the current</w:t>
+      </w:r>
+      <w:r>
+        <w:rPr>
+          <w:rFonts w:ascii="Calibri" w:hAnsi="Calibri" w:cs="Calibri"/>
+        </w:rPr>
+        <w:t xml:space="preserve"> computational</w:t>
+      </w:r>
+      <w:r>
+        <w:rPr>
+          <w:rFonts w:ascii="Calibri" w:hAnsi="Calibri" w:cs="Calibri"/>
+        </w:rPr>
+        <w:t xml:space="preserve"> methods that are used to predict protein structures.</w:t>
+      </w:r>
     </w:p>
     <w:p>
       <w:pPr>
         <w:pStyle w:val="ThesisTOC"/>
+        <w:rPr>
+          <w:rFonts w:ascii="Calibri" w:hAnsi="Calibri" w:cs="Calibri"/>
+        </w:rPr>
       </w:pPr>
       <w:bookmarkStart w:id="2" w:name="_Toc164775608"/>
       <w:r>
+        <w:rPr>
+          <w:rFonts w:ascii="Calibri" w:hAnsi="Calibri" w:cs="Calibri"/>
+        </w:rPr>
         <w:t>3.2.1 Rosetta</w:t>
       </w:r>
       <w:bookmarkEnd w:id="2"/>
@@ -988,21 +1222,34 @@
         <w:spacing w:line="480" w:lineRule="auto"/>
         <w:ind w:firstLine="360"/>
         <w:jc w:val="both"/>
-      </w:pPr>
-      <w:r>
+        <w:rPr>
+          <w:rFonts w:ascii="Calibri" w:hAnsi="Calibri" w:cs="Calibri"/>
+        </w:rPr>
+      </w:pPr>
+      <w:r>
+        <w:rPr>
+          <w:rFonts w:ascii="Calibri" w:hAnsi="Calibri" w:cs="Calibri"/>
+        </w:rPr>
         <w:t xml:space="preserve">David Baker’s Lab at University of Washington are experts in this area, utilizing known energetic and structural information to develop the software suite Rosetta. Rosetta houses a variety of energy functions and prediction tools for soluble environments, including the ability to dock or design proteins </w:t>
       </w:r>
       <w:r>
         <w:rPr>
+          <w:rFonts w:ascii="Calibri" w:hAnsi="Calibri" w:cs="Calibri"/>
           <w:i/>
           <w:iCs/>
         </w:rPr>
         <w:t>de novo</w:t>
       </w:r>
       <w:r>
+        <w:rPr>
+          <w:rFonts w:ascii="Calibri" w:hAnsi="Calibri" w:cs="Calibri"/>
+        </w:rPr>
         <w:t xml:space="preserve">. The original Rosetta energy functions have been adapted to accommodate predicting helical TMs within the membrane environment. The updated functions include an energy term that models the membrane into layers classified defining atoms as water-exposed, polar, interface, and hydrophobic </w:t>
       </w:r>
       <w:r>
+        <w:rPr>
+          <w:rFonts w:ascii="Calibri" w:hAnsi="Calibri" w:cs="Calibri"/>
+        </w:rPr>
         <w:fldChar w:fldCharType="begin">
           <w:fldData xml:space="preserve">PEVuZE5vdGU+PENpdGU+PEF1dGhvcj5ZYXJvdi1ZYXJvdm95PC9BdXRob3I+PFllYXI+MjAwNjwv
 WWVhcj48SURUZXh0Pk11bHRpcGFzcyBtZW1icmFuZSBwcm90ZWluIHN0cnVjdHVyZSBwcmVkaWN0
@@ -1062,9 +1309,15 @@
         </w:fldChar>
       </w:r>
       <w:r>
+        <w:rPr>
+          <w:rFonts w:ascii="Calibri" w:hAnsi="Calibri" w:cs="Calibri"/>
+        </w:rPr>
         <w:instrText xml:space="preserve"> ADDIN EN.CITE </w:instrText>
       </w:r>
       <w:r>
+        <w:rPr>
+          <w:rFonts w:ascii="Calibri" w:hAnsi="Calibri" w:cs="Calibri"/>
+        </w:rPr>
         <w:fldChar w:fldCharType="begin">
           <w:fldData xml:space="preserve">PEVuZE5vdGU+PENpdGU+PEF1dGhvcj5ZYXJvdi1ZYXJvdm95PC9BdXRob3I+PFllYXI+MjAwNjwv
 WWVhcj48SURUZXh0Pk11bHRpcGFzcyBtZW1icmFuZSBwcm90ZWluIHN0cnVjdHVyZSBwcmVkaWN0
@@ -1124,27 +1377,56 @@
         </w:fldChar>
       </w:r>
       <w:r>
+        <w:rPr>
+          <w:rFonts w:ascii="Calibri" w:hAnsi="Calibri" w:cs="Calibri"/>
+        </w:rPr>
         <w:instrText xml:space="preserve"> ADDIN EN.CITE.DATA </w:instrText>
       </w:r>
       <w:r>
+        <w:rPr>
+          <w:rFonts w:ascii="Calibri" w:hAnsi="Calibri" w:cs="Calibri"/>
+        </w:rPr>
+      </w:r>
+      <w:r>
+        <w:rPr>
+          <w:rFonts w:ascii="Calibri" w:hAnsi="Calibri" w:cs="Calibri"/>
+        </w:rPr>
         <w:fldChar w:fldCharType="end"/>
       </w:r>
       <w:r>
+        <w:rPr>
+          <w:rFonts w:ascii="Calibri" w:hAnsi="Calibri" w:cs="Calibri"/>
+        </w:rPr>
+      </w:r>
+      <w:r>
+        <w:rPr>
+          <w:rFonts w:ascii="Calibri" w:hAnsi="Calibri" w:cs="Calibri"/>
+        </w:rPr>
         <w:fldChar w:fldCharType="separate"/>
       </w:r>
       <w:r>
         <w:rPr>
+          <w:rFonts w:ascii="Calibri" w:hAnsi="Calibri" w:cs="Calibri"/>
           <w:noProof/>
         </w:rPr>
         <w:t>(White &amp; Wimley, 1999; Yarov-Yarovoy, Schonbrun, et al., 2006)</w:t>
       </w:r>
       <w:r>
+        <w:rPr>
+          <w:rFonts w:ascii="Calibri" w:hAnsi="Calibri" w:cs="Calibri"/>
+        </w:rPr>
         <w:fldChar w:fldCharType="end"/>
       </w:r>
       <w:r>
+        <w:rPr>
+          <w:rFonts w:ascii="Calibri" w:hAnsi="Calibri" w:cs="Calibri"/>
+        </w:rPr>
         <w:t xml:space="preserve">. Successful predictions determined structural details in MPs associated with voltage sensing and gating mechanisms </w:t>
       </w:r>
       <w:r>
+        <w:rPr>
+          <w:rFonts w:ascii="Calibri" w:hAnsi="Calibri" w:cs="Calibri"/>
+        </w:rPr>
         <w:fldChar w:fldCharType="begin">
           <w:fldData xml:space="preserve">PEVuZE5vdGU+PENpdGU+PEF1dGhvcj5WYXJnYXM8L0F1dGhvcj48WWVhcj4yMDEyPC9ZZWFyPjxJ
 RFRleHQ+QW4gZW1lcmdpbmcgY29uc2Vuc3VzIG9uIHZvbHRhZ2UtZGVwZW5kZW50IGdhdGluZyBm
@@ -1214,9 +1496,15 @@
         </w:fldChar>
       </w:r>
       <w:r>
+        <w:rPr>
+          <w:rFonts w:ascii="Calibri" w:hAnsi="Calibri" w:cs="Calibri"/>
+        </w:rPr>
         <w:instrText xml:space="preserve"> ADDIN EN.CITE </w:instrText>
       </w:r>
       <w:r>
+        <w:rPr>
+          <w:rFonts w:ascii="Calibri" w:hAnsi="Calibri" w:cs="Calibri"/>
+        </w:rPr>
         <w:fldChar w:fldCharType="begin">
           <w:fldData xml:space="preserve">PEVuZE5vdGU+PENpdGU+PEF1dGhvcj5WYXJnYXM8L0F1dGhvcj48WWVhcj4yMDEyPC9ZZWFyPjxJ
 RFRleHQ+QW4gZW1lcmdpbmcgY29uc2Vuc3VzIG9uIHZvbHRhZ2UtZGVwZW5kZW50IGdhdGluZyBm
@@ -1286,94 +1574,158 @@
         </w:fldChar>
       </w:r>
       <w:r>
+        <w:rPr>
+          <w:rFonts w:ascii="Calibri" w:hAnsi="Calibri" w:cs="Calibri"/>
+        </w:rPr>
         <w:instrText xml:space="preserve"> ADDIN EN.CITE.DATA </w:instrText>
       </w:r>
       <w:r>
+        <w:rPr>
+          <w:rFonts w:ascii="Calibri" w:hAnsi="Calibri" w:cs="Calibri"/>
+        </w:rPr>
+      </w:r>
+      <w:r>
+        <w:rPr>
+          <w:rFonts w:ascii="Calibri" w:hAnsi="Calibri" w:cs="Calibri"/>
+        </w:rPr>
         <w:fldChar w:fldCharType="end"/>
       </w:r>
       <w:r>
+        <w:rPr>
+          <w:rFonts w:ascii="Calibri" w:hAnsi="Calibri" w:cs="Calibri"/>
+        </w:rPr>
+      </w:r>
+      <w:r>
+        <w:rPr>
+          <w:rFonts w:ascii="Calibri" w:hAnsi="Calibri" w:cs="Calibri"/>
+        </w:rPr>
         <w:fldChar w:fldCharType="separate"/>
       </w:r>
       <w:r>
         <w:rPr>
+          <w:rFonts w:ascii="Calibri" w:hAnsi="Calibri" w:cs="Calibri"/>
           <w:noProof/>
         </w:rPr>
         <w:t>(Vargas et al., 2012; Yarov-Yarovoy, Baker, et al., 2006)</w:t>
       </w:r>
       <w:r>
+        <w:rPr>
+          <w:rFonts w:ascii="Calibri" w:hAnsi="Calibri" w:cs="Calibri"/>
+        </w:rPr>
         <w:fldChar w:fldCharType="end"/>
       </w:r>
       <w:r>
+        <w:rPr>
+          <w:rFonts w:ascii="Calibri" w:hAnsi="Calibri" w:cs="Calibri"/>
+        </w:rPr>
         <w:t xml:space="preserve">. Recently, RosettaMP was developed to enhance the functionality of MP prediction which includes modeling TM helices </w:t>
       </w:r>
       <w:r>
         <w:rPr>
+          <w:rFonts w:ascii="Calibri" w:hAnsi="Calibri" w:cs="Calibri"/>
           <w:i/>
           <w:iCs/>
         </w:rPr>
         <w:t>de novo</w:t>
       </w:r>
       <w:r>
+        <w:rPr>
+          <w:rFonts w:ascii="Calibri" w:hAnsi="Calibri" w:cs="Calibri"/>
+        </w:rPr>
         <w:t xml:space="preserve"> from sequence, a representation of the membrane bilayer, and the ability to transform a protein into the membrane </w:t>
       </w:r>
       <w:r>
+        <w:rPr>
+          <w:rFonts w:ascii="Calibri" w:hAnsi="Calibri" w:cs="Calibri"/>
+        </w:rPr>
         <w:fldChar w:fldCharType="begin"/>
       </w:r>
       <w:r>
+        <w:rPr>
+          <w:rFonts w:ascii="Calibri" w:hAnsi="Calibri" w:cs="Calibri"/>
+        </w:rPr>
         <w:instrText xml:space="preserve"> ADDIN EN.CITE &lt;EndNote&gt;&lt;Cite&gt;&lt;Author&gt;Koehler Leman&lt;/Author&gt;&lt;Year&gt;2017&lt;/Year&gt;&lt;IDText&gt;Expanding the toolkit for membrane protein modeling in Rosetta&lt;/IDText&gt;&lt;DisplayText&gt;(Koehler Leman et al., 2017)&lt;/DisplayText&gt;&lt;record&gt;&lt;dates&gt;&lt;pub-dates&gt;&lt;date&gt;Mar 01&lt;/date&gt;&lt;/pub-dates&gt;&lt;year&gt;2017&lt;/year&gt;&lt;/dates&gt;&lt;keywords&gt;&lt;keyword&gt;Membrane Proteins&lt;/keyword&gt;&lt;keyword&gt;Models, Molecular&lt;/keyword&gt;&lt;keyword&gt;Protein Conformation&lt;/keyword&gt;&lt;keyword&gt;Software&lt;/keyword&gt;&lt;/keywords&gt;&lt;urls&gt;&lt;related-urls&gt;&lt;url&gt;https://www.ncbi.nlm.nih.gov/pubmed/28011777&lt;/url&gt;&lt;/related-urls&gt;&lt;/urls&gt;&lt;isbn&gt;1367-4811&lt;/isbn&gt;&lt;custom2&gt;PMC5860042&lt;/custom2&gt;&lt;titles&gt;&lt;title&gt;Expanding the toolkit for membrane protein modeling in Rosetta&lt;/title&gt;&lt;secondary-title&gt;Bioinformatics&lt;/secondary-title&gt;&lt;/titles&gt;&lt;pages&gt;754-756&lt;/pages&gt;&lt;number&gt;5&lt;/number&gt;&lt;contributors&gt;&lt;authors&gt;&lt;author&gt;Koehler Leman, J.&lt;/author&gt;&lt;author&gt;Mueller, B. K.&lt;/author&gt;&lt;author&gt;Gray, J. J.&lt;/author&gt;&lt;/authors&gt;&lt;/contributors&gt;&lt;language&gt;eng&lt;/language&gt;&lt;added-date format="utc"&gt;1711828429&lt;/added-date&gt;&lt;ref-type name="Journal Article"&gt;17&lt;/ref-type&gt;&lt;auth-address&gt;Department of Chemical and Biomolecular Engineering, Johns Hopkins University, Baltimore, MD 21218, USA. Simons Center for Data Analysis, Simons Foundation, New York, NY 10001, USA. Department of Chemistry, Vanderbilt University, Nashville, TN 37221, USA. Center for Structural Biology, Vanderbilt University, Nashville, TN 37221, USA.&lt;/auth-address&gt;&lt;rec-number&gt;59&lt;/rec-number&gt;&lt;last-updated-date format="utc"&gt;1711828429&lt;/last-updated-date&gt;&lt;accession-num&gt;28011777&lt;/accession-num&gt;&lt;electronic-resource-num&gt;10.1093/bioinformatics/btw716&lt;/electronic-resource-num&gt;&lt;volume&gt;33&lt;/volume&gt;&lt;/record&gt;&lt;/Cite&gt;&lt;/EndNote&gt;</w:instrText>
       </w:r>
       <w:r>
+        <w:rPr>
+          <w:rFonts w:ascii="Calibri" w:hAnsi="Calibri" w:cs="Calibri"/>
+        </w:rPr>
         <w:fldChar w:fldCharType="separate"/>
       </w:r>
       <w:r>
         <w:rPr>
+          <w:rFonts w:ascii="Calibri" w:hAnsi="Calibri" w:cs="Calibri"/>
           <w:noProof/>
         </w:rPr>
         <w:t>(Koehler Leman et al., 2017)</w:t>
       </w:r>
       <w:r>
+        <w:rPr>
+          <w:rFonts w:ascii="Calibri" w:hAnsi="Calibri" w:cs="Calibri"/>
+        </w:rPr>
         <w:fldChar w:fldCharType="end"/>
       </w:r>
       <w:r>
+        <w:rPr>
+          <w:rFonts w:ascii="Calibri" w:hAnsi="Calibri" w:cs="Calibri"/>
+        </w:rPr>
         <w:t xml:space="preserve">. These tools increase the accessibility to MP structure, improving the ability to visualize and predict structures of MPs that have not yet been solved. Simultaneously, energetic predictions enhance the knowledge in the field by allowing researchers to assess structural mutations </w:t>
       </w:r>
       <w:r>
         <w:rPr>
+          <w:rFonts w:ascii="Calibri" w:hAnsi="Calibri" w:cs="Calibri"/>
           <w:i/>
           <w:iCs/>
         </w:rPr>
         <w:t>in silico</w:t>
       </w:r>
       <w:r>
+        <w:rPr>
+          <w:rFonts w:ascii="Calibri" w:hAnsi="Calibri" w:cs="Calibri"/>
+        </w:rPr>
         <w:t xml:space="preserve"> prior to testing with </w:t>
       </w:r>
       <w:r>
         <w:rPr>
+          <w:rFonts w:ascii="Calibri" w:hAnsi="Calibri" w:cs="Calibri"/>
           <w:i/>
           <w:iCs/>
         </w:rPr>
         <w:t>in vitro</w:t>
       </w:r>
       <w:r>
+        <w:rPr>
+          <w:rFonts w:ascii="Calibri" w:hAnsi="Calibri" w:cs="Calibri"/>
+        </w:rPr>
         <w:t xml:space="preserve"> or </w:t>
       </w:r>
       <w:r>
         <w:rPr>
+          <w:rFonts w:ascii="Calibri" w:hAnsi="Calibri" w:cs="Calibri"/>
           <w:i/>
           <w:iCs/>
         </w:rPr>
         <w:t>in vivo</w:t>
       </w:r>
       <w:r>
+        <w:rPr>
+          <w:rFonts w:ascii="Calibri" w:hAnsi="Calibri" w:cs="Calibri"/>
+        </w:rPr>
         <w:t xml:space="preserve"> experiments.</w:t>
       </w:r>
     </w:p>
     <w:p>
       <w:pPr>
         <w:pStyle w:val="ThesisTOC"/>
+        <w:rPr>
+          <w:rFonts w:ascii="Calibri" w:hAnsi="Calibri" w:cs="Calibri"/>
+        </w:rPr>
       </w:pPr>
       <w:bookmarkStart w:id="3" w:name="_Toc164775609"/>
       <w:r>
+        <w:rPr>
+          <w:rFonts w:ascii="Calibri" w:hAnsi="Calibri" w:cs="Calibri"/>
+        </w:rPr>
         <w:t>3.2.2 Molecular Software Library</w:t>
       </w:r>
       <w:bookmarkEnd w:id="3"/>
@@ -1383,36 +1735,64 @@
         <w:spacing w:line="480" w:lineRule="auto"/>
         <w:ind w:firstLine="360"/>
         <w:jc w:val="both"/>
-      </w:pPr>
-      <w:r>
+        <w:rPr>
+          <w:rFonts w:ascii="Calibri" w:hAnsi="Calibri" w:cs="Calibri"/>
+        </w:rPr>
+      </w:pPr>
+      <w:r>
+        <w:rPr>
+          <w:rFonts w:ascii="Calibri" w:hAnsi="Calibri" w:cs="Calibri"/>
+        </w:rPr>
         <w:t xml:space="preserve">Another computational tool for membrane proteins is the Molecular Software Library, or MSL </w:t>
       </w:r>
       <w:r>
+        <w:rPr>
+          <w:rFonts w:ascii="Calibri" w:hAnsi="Calibri" w:cs="Calibri"/>
+        </w:rPr>
         <w:fldChar w:fldCharType="begin"/>
       </w:r>
       <w:r>
+        <w:rPr>
+          <w:rFonts w:ascii="Calibri" w:hAnsi="Calibri" w:cs="Calibri"/>
+        </w:rPr>
         <w:instrText xml:space="preserve"> ADDIN EN.CITE &lt;EndNote&gt;&lt;Cite&gt;&lt;Author&gt;Kulp&lt;/Author&gt;&lt;Year&gt;2012&lt;/Year&gt;&lt;IDText&gt;Structural informatics, modeling, and design with an open-source Molecular Software Library (MSL)&lt;/IDText&gt;&lt;DisplayText&gt;(Kulp et al., 2012)&lt;/DisplayText&gt;&lt;record&gt;&lt;dates&gt;&lt;pub-dates&gt;&lt;date&gt;Jul 30&lt;/date&gt;&lt;/pub-dates&gt;&lt;year&gt;2012&lt;/year&gt;&lt;/dates&gt;&lt;keywords&gt;&lt;keyword&gt;Algorithms&lt;/keyword&gt;&lt;keyword&gt;Computational Biology&lt;/keyword&gt;&lt;keyword&gt;Databases, Protein&lt;/keyword&gt;&lt;keyword&gt;Models, Molecular&lt;/keyword&gt;&lt;keyword&gt;Protein Conformation&lt;/keyword&gt;&lt;keyword&gt;Proteins&lt;/keyword&gt;&lt;keyword&gt;Software&lt;/keyword&gt;&lt;keyword&gt;Thermodynamics&lt;/keyword&gt;&lt;/keywords&gt;&lt;urls&gt;&lt;related-urls&gt;&lt;url&gt;https://www.ncbi.nlm.nih.gov/pubmed/22565567&lt;/url&gt;&lt;/related-urls&gt;&lt;/urls&gt;&lt;isbn&gt;1096-987X&lt;/isbn&gt;&lt;custom2&gt;PMC3432414&lt;/custom2&gt;&lt;titles&gt;&lt;title&gt;Structural informatics, modeling, and design with an open-source Molecular Software Library (MSL)&lt;/title&gt;&lt;secondary-title&gt;J Comput Chem&lt;/secondary-title&gt;&lt;/titles&gt;&lt;pages&gt;1645-61&lt;/pages&gt;&lt;number&gt;20&lt;/number&gt;&lt;contributors&gt;&lt;authors&gt;&lt;author&gt;Kulp, D. W.&lt;/author&gt;&lt;author&gt;Subramaniam, S.&lt;/author&gt;&lt;author&gt;Donald, J. E.&lt;/author&gt;&lt;author&gt;Hannigan, B. T.&lt;/author&gt;&lt;author&gt;Mueller, B. K.&lt;/author&gt;&lt;author&gt;Grigoryan, G.&lt;/author&gt;&lt;author&gt;Senes, A.&lt;/author&gt;&lt;/authors&gt;&lt;/contributors&gt;&lt;edition&gt;20120508&lt;/edition&gt;&lt;language&gt;eng&lt;/language&gt;&lt;added-date format="utc"&gt;1705532904&lt;/added-date&gt;&lt;ref-type name="Journal Article"&gt;17&lt;/ref-type&gt;&lt;auth-address&gt;IAVI, Scripps Research Institute, La Jolla, San Diego, California, USA.&lt;/auth-address&gt;&lt;rec-number&gt;22&lt;/rec-number&gt;&lt;last-updated-date format="utc"&gt;1711472299&lt;/last-updated-date&gt;&lt;accession-num&gt;22565567&lt;/accession-num&gt;&lt;electronic-resource-num&gt;10.1002/jcc.22968&lt;/electronic-resource-num&gt;&lt;volume&gt;33&lt;/volume&gt;&lt;/record&gt;&lt;/Cite&gt;&lt;/EndNote&gt;</w:instrText>
       </w:r>
       <w:r>
+        <w:rPr>
+          <w:rFonts w:ascii="Calibri" w:hAnsi="Calibri" w:cs="Calibri"/>
+        </w:rPr>
         <w:fldChar w:fldCharType="separate"/>
       </w:r>
       <w:r>
         <w:rPr>
+          <w:rFonts w:ascii="Calibri" w:hAnsi="Calibri" w:cs="Calibri"/>
           <w:noProof/>
         </w:rPr>
         <w:t>(Kulp et al., 2012)</w:t>
       </w:r>
       <w:r>
+        <w:rPr>
+          <w:rFonts w:ascii="Calibri" w:hAnsi="Calibri" w:cs="Calibri"/>
+        </w:rPr>
         <w:fldChar w:fldCharType="end"/>
       </w:r>
       <w:r>
-        <w:t xml:space="preserve">. Similar to Rosetta, MSL houses a variety of tools to perform MP structure </w:t>
-      </w:r>
-      <w:r>
+        <w:rPr>
+          <w:rFonts w:ascii="Calibri" w:hAnsi="Calibri" w:cs="Calibri"/>
+        </w:rPr>
+        <w:t xml:space="preserve">. Similar to Rosetta, MSL houses a variety of tools to perform MP structure prediction. These </w:t>
+      </w:r>
+      <w:r>
+        <w:rPr>
+          <w:rFonts w:ascii="Calibri" w:hAnsi="Calibri" w:cs="Calibri"/>
+        </w:rPr>
         <w:lastRenderedPageBreak/>
-        <w:t xml:space="preserve">prediction. These tools include the ability to transform proteins in space, mutate specific residues, extract geometric information from known structures, and predict the structure and energetics of an input sequence. Additionally, it has been used to develop the CATM algorithm using two energy terms parameterized by CHARMM: hydrogen bonding and van der Waals packing. The CATM algorithm has been applied to predict the structures of both known and unknown TM dimers, and experimental studies have shown that it accurately predicts the energetics of association </w:t>
-      </w:r>
-      <w:r>
+        <w:t xml:space="preserve">tools include the ability to transform proteins in space, mutate specific residues, extract geometric information from known structures, and predict the structure and energetics of an input sequence. Additionally, it has been used to develop the CATM algorithm using two energy terms parameterized by CHARMM: hydrogen bonding and van der Waals packing. The CATM algorithm has been applied to predict the structures of both known and unknown TM dimers, and experimental studies have shown that it accurately predicts the energetics of association </w:t>
+      </w:r>
+      <w:r>
+        <w:rPr>
+          <w:rFonts w:ascii="Calibri" w:hAnsi="Calibri" w:cs="Calibri"/>
+        </w:rPr>
         <w:fldChar w:fldCharType="begin">
           <w:fldData xml:space="preserve">PEVuZE5vdGU+PENpdGU+PEF1dGhvcj5NdWVsbGVyPC9BdXRob3I+PFllYXI+MjAxNDwvWWVhcj48
 SURUZXh0PkEgZnJlcXVlbnQsIEd4eHhHLW1lZGlhdGVkLCB0cmFuc21lbWJyYW5lIGFzc29jaWF0
@@ -1510,9 +1890,15 @@
         </w:fldChar>
       </w:r>
       <w:r>
+        <w:rPr>
+          <w:rFonts w:ascii="Calibri" w:hAnsi="Calibri" w:cs="Calibri"/>
+        </w:rPr>
         <w:instrText xml:space="preserve"> ADDIN EN.CITE </w:instrText>
       </w:r>
       <w:r>
+        <w:rPr>
+          <w:rFonts w:ascii="Calibri" w:hAnsi="Calibri" w:cs="Calibri"/>
+        </w:rPr>
         <w:fldChar w:fldCharType="begin">
           <w:fldData xml:space="preserve">PEVuZE5vdGU+PENpdGU+PEF1dGhvcj5NdWVsbGVyPC9BdXRob3I+PFllYXI+MjAxNDwvWWVhcj48
 SURUZXh0PkEgZnJlcXVlbnQsIEd4eHhHLW1lZGlhdGVkLCB0cmFuc21lbWJyYW5lIGFzc29jaWF0
@@ -1610,36 +1996,71 @@
         </w:fldChar>
       </w:r>
       <w:r>
+        <w:rPr>
+          <w:rFonts w:ascii="Calibri" w:hAnsi="Calibri" w:cs="Calibri"/>
+        </w:rPr>
         <w:instrText xml:space="preserve"> ADDIN EN.CITE.DATA </w:instrText>
       </w:r>
       <w:r>
+        <w:rPr>
+          <w:rFonts w:ascii="Calibri" w:hAnsi="Calibri" w:cs="Calibri"/>
+        </w:rPr>
+      </w:r>
+      <w:r>
+        <w:rPr>
+          <w:rFonts w:ascii="Calibri" w:hAnsi="Calibri" w:cs="Calibri"/>
+        </w:rPr>
         <w:fldChar w:fldCharType="end"/>
       </w:r>
       <w:r>
+        <w:rPr>
+          <w:rFonts w:ascii="Calibri" w:hAnsi="Calibri" w:cs="Calibri"/>
+        </w:rPr>
+      </w:r>
+      <w:r>
+        <w:rPr>
+          <w:rFonts w:ascii="Calibri" w:hAnsi="Calibri" w:cs="Calibri"/>
+        </w:rPr>
         <w:fldChar w:fldCharType="separate"/>
       </w:r>
       <w:r>
         <w:rPr>
+          <w:rFonts w:ascii="Calibri" w:hAnsi="Calibri" w:cs="Calibri"/>
           <w:noProof/>
         </w:rPr>
         <w:t>(Anderson et al., 2017; Díaz Vázquez et al., 2023; Mueller et al., 2014)</w:t>
       </w:r>
       <w:r>
+        <w:rPr>
+          <w:rFonts w:ascii="Calibri" w:hAnsi="Calibri" w:cs="Calibri"/>
+        </w:rPr>
         <w:fldChar w:fldCharType="end"/>
       </w:r>
       <w:r>
+        <w:rPr>
+          <w:rFonts w:ascii="Calibri" w:hAnsi="Calibri" w:cs="Calibri"/>
+        </w:rPr>
         <w:t>. My research adapts the CATM algorithm to design structures with strong van der Waals packing in the absence of hydrogen bonding to assess the extent at which packing can drive MP association.</w:t>
       </w:r>
       <w:r>
+        <w:rPr>
+          <w:rFonts w:ascii="Calibri" w:hAnsi="Calibri" w:cs="Calibri"/>
+        </w:rPr>
         <w:t xml:space="preserve"> I further detail how I used MSL to design TM homodimers in section 3.3.</w:t>
       </w:r>
     </w:p>
     <w:p>
       <w:pPr>
         <w:pStyle w:val="ThesisTOC"/>
+        <w:rPr>
+          <w:rFonts w:ascii="Calibri" w:hAnsi="Calibri" w:cs="Calibri"/>
+        </w:rPr>
       </w:pPr>
       <w:bookmarkStart w:id="4" w:name="_Toc164775610"/>
       <w:r>
+        <w:rPr>
+          <w:rFonts w:ascii="Calibri" w:hAnsi="Calibri" w:cs="Calibri"/>
+        </w:rPr>
         <w:t>3.2.3 Docking Algorithms</w:t>
       </w:r>
       <w:bookmarkEnd w:id="4"/>
@@ -1649,32 +2070,57 @@
         <w:spacing w:line="480" w:lineRule="auto"/>
         <w:ind w:firstLine="360"/>
         <w:jc w:val="both"/>
-      </w:pPr>
-      <w:r>
+        <w:rPr>
+          <w:rFonts w:ascii="Calibri" w:hAnsi="Calibri" w:cs="Calibri"/>
+        </w:rPr>
+      </w:pPr>
+      <w:r>
+        <w:rPr>
+          <w:rFonts w:ascii="Calibri" w:hAnsi="Calibri" w:cs="Calibri"/>
+        </w:rPr>
         <w:t xml:space="preserve">Other methods for predicting interactions between MPs focus on predicting the topology or docking of individual TM helices. OCTOPUS predicts TM topology using a combination of Markov models and neural networks </w:t>
       </w:r>
       <w:r>
+        <w:rPr>
+          <w:rFonts w:ascii="Calibri" w:hAnsi="Calibri" w:cs="Calibri"/>
+        </w:rPr>
         <w:fldChar w:fldCharType="begin"/>
       </w:r>
       <w:r>
+        <w:rPr>
+          <w:rFonts w:ascii="Calibri" w:hAnsi="Calibri" w:cs="Calibri"/>
+        </w:rPr>
         <w:instrText xml:space="preserve"> ADDIN EN.CITE &lt;EndNote&gt;&lt;Cite&gt;&lt;Author&gt;Viklund&lt;/Author&gt;&lt;Year&gt;2008&lt;/Year&gt;&lt;IDText&gt;OCTOPUS: improving topology prediction by two-track ANN-based preference scores and an extended topological grammar&lt;/IDText&gt;&lt;DisplayText&gt;(Viklund &amp;amp; Elofsson, 2008)&lt;/DisplayText&gt;&lt;record&gt;&lt;dates&gt;&lt;pub-dates&gt;&lt;date&gt;Aug 01&lt;/date&gt;&lt;/pub-dates&gt;&lt;year&gt;2008&lt;/year&gt;&lt;/dates&gt;&lt;keywords&gt;&lt;keyword&gt;Algorithms&lt;/keyword&gt;&lt;keyword&gt;Amino Acid Sequence&lt;/keyword&gt;&lt;keyword&gt;Computer Simulation&lt;/keyword&gt;&lt;keyword&gt;Membrane Proteins&lt;/keyword&gt;&lt;keyword&gt;Models, Chemical&lt;/keyword&gt;&lt;keyword&gt;Models, Molecular&lt;/keyword&gt;&lt;keyword&gt;Molecular Sequence Data&lt;/keyword&gt;&lt;keyword&gt;Neural Networks, Computer&lt;/keyword&gt;&lt;keyword&gt;Pattern Recognition, Automated&lt;/keyword&gt;&lt;keyword&gt;Protein Conformation&lt;/keyword&gt;&lt;keyword&gt;Reproducibility of Results&lt;/keyword&gt;&lt;keyword&gt;Semantics&lt;/keyword&gt;&lt;keyword&gt;Sensitivity and Specificity&lt;/keyword&gt;&lt;keyword&gt;Sequence Analysis, Protein&lt;/keyword&gt;&lt;/keywords&gt;&lt;urls&gt;&lt;related-urls&gt;&lt;url&gt;https://www.ncbi.nlm.nih.gov/pubmed/18474507&lt;/url&gt;&lt;/related-urls&gt;&lt;/urls&gt;&lt;isbn&gt;1367-4811&lt;/isbn&gt;&lt;titles&gt;&lt;title&gt;OCTOPUS: improving topology prediction by two-track ANN-based preference scores and an extended topological grammar&lt;/title&gt;&lt;secondary-title&gt;Bioinformatics&lt;/secondary-title&gt;&lt;/titles&gt;&lt;pages&gt;1662-8&lt;/pages&gt;&lt;number&gt;15&lt;/number&gt;&lt;contributors&gt;&lt;authors&gt;&lt;author&gt;Viklund, H.&lt;/author&gt;&lt;author&gt;Elofsson, A.&lt;/author&gt;&lt;/authors&gt;&lt;/contributors&gt;&lt;edition&gt;20080512&lt;/edition&gt;&lt;language&gt;eng&lt;/language&gt;&lt;added-date format="utc"&gt;1711831965&lt;/added-date&gt;&lt;ref-type name="Journal Article"&gt;17&lt;/ref-type&gt;&lt;auth-address&gt;Department of Biochemistry and Biophysics/Center for Biomembrane Research/Stockholm Bioinformatics Center, The Arrhenius Laboratories for Natural Sciences, Stockholm University, SE-10691 Stockholm, Sweden.&lt;/auth-address&gt;&lt;rec-number&gt;63&lt;/rec-number&gt;&lt;last-updated-date format="utc"&gt;1711831965&lt;/last-updated-date&gt;&lt;accession-num&gt;18474507&lt;/accession-num&gt;&lt;electronic-resource-num&gt;10.1093/bioinformatics/btn221&lt;/electronic-resource-num&gt;&lt;volume&gt;24&lt;/volume&gt;&lt;/record&gt;&lt;/Cite&gt;&lt;/EndNote&gt;</w:instrText>
       </w:r>
       <w:r>
+        <w:rPr>
+          <w:rFonts w:ascii="Calibri" w:hAnsi="Calibri" w:cs="Calibri"/>
+        </w:rPr>
         <w:fldChar w:fldCharType="separate"/>
       </w:r>
       <w:r>
         <w:rPr>
+          <w:rFonts w:ascii="Calibri" w:hAnsi="Calibri" w:cs="Calibri"/>
           <w:noProof/>
         </w:rPr>
         <w:t>(Viklund &amp; Elofsson, 2008)</w:t>
       </w:r>
       <w:r>
+        <w:rPr>
+          <w:rFonts w:ascii="Calibri" w:hAnsi="Calibri" w:cs="Calibri"/>
+        </w:rPr>
         <w:fldChar w:fldCharType="end"/>
       </w:r>
       <w:r>
+        <w:rPr>
+          <w:rFonts w:ascii="Calibri" w:hAnsi="Calibri" w:cs="Calibri"/>
+        </w:rPr>
         <w:t xml:space="preserve">. HADDOCK can apply experimental knowledge of the interface region between proteins to refine docking </w:t>
       </w:r>
       <w:r>
+        <w:rPr>
+          <w:rFonts w:ascii="Calibri" w:hAnsi="Calibri" w:cs="Calibri"/>
+        </w:rPr>
         <w:fldChar w:fldCharType="begin">
           <w:fldData xml:space="preserve">PEVuZE5vdGU+PENpdGU+PEF1dGhvcj5kZSBWcmllczwvQXV0aG9yPjxZZWFyPjIwMTA8L1llYXI+
 PElEVGV4dD5UaGUgSEFERE9DSyB3ZWIgc2VydmVyIGZvciBkYXRhLWRyaXZlbiBiaW9tb2xlY3Vs
@@ -1734,9 +2180,15 @@
         </w:fldChar>
       </w:r>
       <w:r>
+        <w:rPr>
+          <w:rFonts w:ascii="Calibri" w:hAnsi="Calibri" w:cs="Calibri"/>
+        </w:rPr>
         <w:instrText xml:space="preserve"> ADDIN EN.CITE </w:instrText>
       </w:r>
       <w:r>
+        <w:rPr>
+          <w:rFonts w:ascii="Calibri" w:hAnsi="Calibri" w:cs="Calibri"/>
+        </w:rPr>
         <w:fldChar w:fldCharType="begin">
           <w:fldData xml:space="preserve">PEVuZE5vdGU+PENpdGU+PEF1dGhvcj5kZSBWcmllczwvQXV0aG9yPjxZZWFyPjIwMTA8L1llYXI+
 PElEVGV4dD5UaGUgSEFERE9DSyB3ZWIgc2VydmVyIGZvciBkYXRhLWRyaXZlbiBiaW9tb2xlY3Vs
@@ -1796,131 +2248,219 @@
         </w:fldChar>
       </w:r>
       <w:r>
+        <w:rPr>
+          <w:rFonts w:ascii="Calibri" w:hAnsi="Calibri" w:cs="Calibri"/>
+        </w:rPr>
         <w:instrText xml:space="preserve"> ADDIN EN.CITE.DATA </w:instrText>
       </w:r>
       <w:r>
+        <w:rPr>
+          <w:rFonts w:ascii="Calibri" w:hAnsi="Calibri" w:cs="Calibri"/>
+        </w:rPr>
+      </w:r>
+      <w:r>
+        <w:rPr>
+          <w:rFonts w:ascii="Calibri" w:hAnsi="Calibri" w:cs="Calibri"/>
+        </w:rPr>
         <w:fldChar w:fldCharType="end"/>
       </w:r>
       <w:r>
+        <w:rPr>
+          <w:rFonts w:ascii="Calibri" w:hAnsi="Calibri" w:cs="Calibri"/>
+        </w:rPr>
+      </w:r>
+      <w:r>
+        <w:rPr>
+          <w:rFonts w:ascii="Calibri" w:hAnsi="Calibri" w:cs="Calibri"/>
+        </w:rPr>
         <w:fldChar w:fldCharType="separate"/>
       </w:r>
       <w:r>
         <w:rPr>
+          <w:rFonts w:ascii="Calibri" w:hAnsi="Calibri" w:cs="Calibri"/>
           <w:noProof/>
         </w:rPr>
         <w:t>(de Vries et al., 2010; Dominguez et al., 2003)</w:t>
       </w:r>
       <w:r>
+        <w:rPr>
+          <w:rFonts w:ascii="Calibri" w:hAnsi="Calibri" w:cs="Calibri"/>
+        </w:rPr>
         <w:fldChar w:fldCharType="end"/>
       </w:r>
       <w:r>
+        <w:rPr>
+          <w:rFonts w:ascii="Calibri" w:hAnsi="Calibri" w:cs="Calibri"/>
+        </w:rPr>
         <w:t xml:space="preserve">. PREDDIMER utilizes a novel surface-based modeling approach to predict and screen TM dimers for conformation heterogeneity </w:t>
       </w:r>
       <w:r>
+        <w:rPr>
+          <w:rFonts w:ascii="Calibri" w:hAnsi="Calibri" w:cs="Calibri"/>
+        </w:rPr>
         <w:fldChar w:fldCharType="begin"/>
       </w:r>
       <w:r>
+        <w:rPr>
+          <w:rFonts w:ascii="Calibri" w:hAnsi="Calibri" w:cs="Calibri"/>
+        </w:rPr>
         <w:instrText xml:space="preserve"> ADDIN EN.CITE &lt;EndNote&gt;&lt;Cite&gt;&lt;Author&gt;Polyansky&lt;/Author&gt;&lt;Year&gt;2012&lt;/Year&gt;&lt;IDText&gt;Multistate organization of transmembrane helical protein dimers governed by the host membrane&lt;/IDText&gt;&lt;DisplayText&gt;(Polyansky et al., 2012)&lt;/DisplayText&gt;&lt;record&gt;&lt;dates&gt;&lt;pub-dates&gt;&lt;date&gt;Sep 05&lt;/date&gt;&lt;/pub-dates&gt;&lt;year&gt;2012&lt;/year&gt;&lt;/dates&gt;&lt;keywords&gt;&lt;keyword&gt;Amino Acid Sequence&lt;/keyword&gt;&lt;keyword&gt;Cell Membrane&lt;/keyword&gt;&lt;keyword&gt;Models, Molecular&lt;/keyword&gt;&lt;keyword&gt;Molecular Dynamics Simulation&lt;/keyword&gt;&lt;keyword&gt;Molecular Sequence Data&lt;/keyword&gt;&lt;keyword&gt;Protein Multimerization&lt;/keyword&gt;&lt;keyword&gt;Protein Stability&lt;/keyword&gt;&lt;keyword&gt;Protein Structure, Secondary&lt;/keyword&gt;&lt;keyword&gt;Proteins&lt;/keyword&gt;&lt;keyword&gt;Thermodynamics&lt;/keyword&gt;&lt;/keywords&gt;&lt;urls&gt;&lt;related-urls&gt;&lt;url&gt;https://www.ncbi.nlm.nih.gov/pubmed/22889089&lt;/url&gt;&lt;/related-urls&gt;&lt;/urls&gt;&lt;isbn&gt;1520-5126&lt;/isbn&gt;&lt;titles&gt;&lt;title&gt;Multistate organization of transmembrane helical protein dimers governed by the host membrane&lt;/title&gt;&lt;secondary-title&gt;J Am Chem Soc&lt;/secondary-title&gt;&lt;/titles&gt;&lt;pages&gt;14390-400&lt;/pages&gt;&lt;number&gt;35&lt;/number&gt;&lt;contributors&gt;&lt;authors&gt;&lt;author&gt;Polyansky, A. A.&lt;/author&gt;&lt;author&gt;Volynsky, P. E.&lt;/author&gt;&lt;author&gt;Efremov, R. G.&lt;/author&gt;&lt;/authors&gt;&lt;/contributors&gt;&lt;edition&gt;20120823&lt;/edition&gt;&lt;language&gt;eng&lt;/language&gt;&lt;added-date format="utc"&gt;1711831692&lt;/added-date&gt;&lt;ref-type name="Journal Article"&gt;17&lt;/ref-type&gt;&lt;auth-address&gt;Department of Structural and Computational Biology, Max F. Perutz Laboratories, University of Vienna, Campus Vienna Biocenter 5, Vienna, AT-1030, Austria. newant@gmail.com&lt;/auth-address&gt;&lt;rec-number&gt;62&lt;/rec-number&gt;&lt;last-updated-date format="utc"&gt;1711831692&lt;/last-updated-date&gt;&lt;accession-num&gt;22889089&lt;/accession-num&gt;&lt;electronic-resource-num&gt;10.1021/ja303483k&lt;/electronic-resource-num&gt;&lt;volume&gt;134&lt;/volume&gt;&lt;/record&gt;&lt;/Cite&gt;&lt;/EndNote&gt;</w:instrText>
       </w:r>
       <w:r>
+        <w:rPr>
+          <w:rFonts w:ascii="Calibri" w:hAnsi="Calibri" w:cs="Calibri"/>
+        </w:rPr>
         <w:fldChar w:fldCharType="separate"/>
       </w:r>
       <w:r>
         <w:rPr>
+          <w:rFonts w:ascii="Calibri" w:hAnsi="Calibri" w:cs="Calibri"/>
           <w:noProof/>
         </w:rPr>
         <w:t>(Polyansky et al., 2012)</w:t>
       </w:r>
       <w:r>
+        <w:rPr>
+          <w:rFonts w:ascii="Calibri" w:hAnsi="Calibri" w:cs="Calibri"/>
+        </w:rPr>
         <w:fldChar w:fldCharType="end"/>
       </w:r>
       <w:r>
+        <w:rPr>
+          <w:rFonts w:ascii="Calibri" w:hAnsi="Calibri" w:cs="Calibri"/>
+        </w:rPr>
         <w:t xml:space="preserve">. EVFold uses evolutionary based structural restraints to refine their docked structures </w:t>
       </w:r>
       <w:r>
+        <w:rPr>
+          <w:rFonts w:ascii="Calibri" w:hAnsi="Calibri" w:cs="Calibri"/>
+        </w:rPr>
         <w:fldChar w:fldCharType="begin"/>
       </w:r>
       <w:r>
+        <w:rPr>
+          <w:rFonts w:ascii="Calibri" w:hAnsi="Calibri" w:cs="Calibri"/>
+        </w:rPr>
         <w:instrText xml:space="preserve"> ADDIN EN.CITE &lt;EndNote&gt;&lt;Cite&gt;&lt;Author&gt;Braun T&lt;/Author&gt;&lt;Year&gt;2015&lt;/Year&gt;&lt;IDText&gt;Combining Evolutionary Information and an Iterative Sampling Strategy for Accurate Protein Structure Prediction&lt;/IDText&gt;&lt;DisplayText&gt;(Braun T et al., 2015)&lt;/DisplayText&gt;&lt;record&gt;&lt;titles&gt;&lt;title&gt;&lt;style face="bold" font="default" size="100%"&gt;Combining Evolutionary Information and an Iterative Sampling Strategy for Accurate Protein Structure Prediction&lt;/style&gt;&lt;/title&gt;&lt;/titles&gt;&lt;contributors&gt;&lt;authors&gt;&lt;author&gt;Braun T,&lt;/author&gt;&lt;author&gt;Koehler Leman J,&lt;/author&gt;&lt;author&gt;Lange OF&lt;/author&gt;&lt;/authors&gt;&lt;/contributors&gt;&lt;added-date format="utc"&gt;1711832398&lt;/added-date&gt;&lt;ref-type name="Generic"&gt;13&lt;/ref-type&gt;&lt;dates&gt;&lt;year&gt;2015&lt;/year&gt;&lt;/dates&gt;&lt;rec-number&gt;67&lt;/rec-number&gt;&lt;publisher&gt;PLOS Computational Biology&lt;/publisher&gt;&lt;last-updated-date format="utc"&gt;1711832436&lt;/last-updated-date&gt;&lt;/record&gt;&lt;/Cite&gt;&lt;/EndNote&gt;</w:instrText>
       </w:r>
       <w:r>
+        <w:rPr>
+          <w:rFonts w:ascii="Calibri" w:hAnsi="Calibri" w:cs="Calibri"/>
+        </w:rPr>
         <w:fldChar w:fldCharType="separate"/>
       </w:r>
       <w:r>
         <w:rPr>
+          <w:rFonts w:ascii="Calibri" w:hAnsi="Calibri" w:cs="Calibri"/>
           <w:noProof/>
         </w:rPr>
         <w:t>(Braun T et al., 2015)</w:t>
       </w:r>
       <w:r>
+        <w:rPr>
+          <w:rFonts w:ascii="Calibri" w:hAnsi="Calibri" w:cs="Calibri"/>
+        </w:rPr>
         <w:fldChar w:fldCharType="end"/>
       </w:r>
       <w:r>
-        <w:t xml:space="preserve">. TMDOCK uses an all-atom model for helices, inserting them in the membrane and outputting a structure alongside a predicted </w:t>
-      </w:r>
-      <w:r>
-        <w:t>ΔG</w:t>
-      </w:r>
-      <w:r>
-        <w:t xml:space="preserve"> of insertion and </w:t>
-      </w:r>
-      <w:r>
-        <w:t>ΔG</w:t>
-      </w:r>
-      <w:r>
-        <w:t xml:space="preserve"> of association </w:t>
-      </w:r>
-      <w:r>
+        <w:rPr>
+          <w:rFonts w:ascii="Calibri" w:hAnsi="Calibri" w:cs="Calibri"/>
+        </w:rPr>
+        <w:t xml:space="preserve">. TMDOCK uses an all-atom model for helices, inserting them in the membrane and outputting a structure alongside a predicted ΔG of insertion and ΔG of association </w:t>
+      </w:r>
+      <w:r>
+        <w:rPr>
+          <w:rFonts w:ascii="Calibri" w:hAnsi="Calibri" w:cs="Calibri"/>
+        </w:rPr>
         <w:fldChar w:fldCharType="begin"/>
       </w:r>
       <w:r>
+        <w:rPr>
+          <w:rFonts w:ascii="Calibri" w:hAnsi="Calibri" w:cs="Calibri"/>
+        </w:rPr>
         <w:instrText xml:space="preserve"> ADDIN EN.CITE &lt;EndNote&gt;&lt;Cite&gt;&lt;Author&gt;Lomize&lt;/Author&gt;&lt;Year&gt;2017&lt;/Year&gt;&lt;IDText&gt;TMDOCK: An Energy-Based Method for Modeling α-Helical Dimers in Membranes&lt;/IDText&gt;&lt;DisplayText&gt;(Lomize &amp;amp; Pogozheva, 2017)&lt;/DisplayText&gt;&lt;record&gt;&lt;dates&gt;&lt;pub-dates&gt;&lt;date&gt;Feb 03&lt;/date&gt;&lt;/pub-dates&gt;&lt;year&gt;2017&lt;/year&gt;&lt;/dates&gt;&lt;keywords&gt;&lt;keyword&gt;Cell Membrane&lt;/keyword&gt;&lt;keyword&gt;Computational Biology&lt;/keyword&gt;&lt;keyword&gt;Image Processing, Computer-Assisted&lt;/keyword&gt;&lt;keyword&gt;Models, Theoretical&lt;/keyword&gt;&lt;keyword&gt;Protein Conformation, alpha-Helical&lt;/keyword&gt;&lt;keyword&gt;Protein Multimerization&lt;/keyword&gt;&lt;keyword&gt;Receptors, Vascular Endothelial Growth Factor&lt;/keyword&gt;&lt;keyword&gt;NMR structures&lt;/keyword&gt;&lt;keyword&gt;energy potentials&lt;/keyword&gt;&lt;keyword&gt;single-spanning membrane proteins&lt;/keyword&gt;&lt;keyword&gt;web server&lt;/keyword&gt;&lt;/keywords&gt;&lt;urls&gt;&lt;related-urls&gt;&lt;url&gt;https://www.ncbi.nlm.nih.gov/pubmed/27622289&lt;/url&gt;&lt;/related-urls&gt;&lt;/urls&gt;&lt;isbn&gt;1089-8638&lt;/isbn&gt;&lt;titles&gt;&lt;title&gt;TMDOCK: An Energy-Based Method for Modeling α-Helical Dimers in Membranes&lt;/title&gt;&lt;secondary-title&gt;J Mol Biol&lt;/secondary-title&gt;&lt;/titles&gt;&lt;pages&gt;390-398&lt;/pages&gt;&lt;number&gt;3&lt;/number&gt;&lt;contributors&gt;&lt;authors&gt;&lt;author&gt;Lomize, A. L.&lt;/author&gt;&lt;author&gt;Pogozheva, I. D.&lt;/author&gt;&lt;/authors&gt;&lt;/contributors&gt;&lt;edition&gt;20160910&lt;/edition&gt;&lt;language&gt;eng&lt;/language&gt;&lt;added-date format="utc"&gt;1705635643&lt;/added-date&gt;&lt;ref-type name="Journal Article"&gt;17&lt;/ref-type&gt;&lt;auth-address&gt;Department of Medicinal Chemistry, College of Pharmacy, University of Michigan, Ann Arbor, MI 48109-1065, USA. Electronic address: almz@umich.edu. Department of Medicinal Chemistry, College of Pharmacy, University of Michigan, Ann Arbor, MI 48109-1065, USA.&lt;/auth-address&gt;&lt;rec-number&gt;35&lt;/rec-number&gt;&lt;last-updated-date format="utc"&gt;1711472299&lt;/last-updated-date&gt;&lt;accession-num&gt;27622289&lt;/accession-num&gt;&lt;electronic-resource-num&gt;10.1016/j.jmb.2016.09.005&lt;/electronic-resource-num&gt;&lt;volume&gt;429&lt;/volume&gt;&lt;/record&gt;&lt;/Cite&gt;&lt;/EndNote&gt;</w:instrText>
       </w:r>
       <w:r>
+        <w:rPr>
+          <w:rFonts w:ascii="Calibri" w:hAnsi="Calibri" w:cs="Calibri"/>
+        </w:rPr>
         <w:fldChar w:fldCharType="separate"/>
       </w:r>
       <w:r>
         <w:rPr>
+          <w:rFonts w:ascii="Calibri" w:hAnsi="Calibri" w:cs="Calibri"/>
           <w:noProof/>
         </w:rPr>
         <w:t>(Lomize &amp; Pogozheva, 2017)</w:t>
       </w:r>
       <w:r>
+        <w:rPr>
+          <w:rFonts w:ascii="Calibri" w:hAnsi="Calibri" w:cs="Calibri"/>
+        </w:rPr>
         <w:fldChar w:fldCharType="end"/>
       </w:r>
       <w:r>
+        <w:rPr>
+          <w:rFonts w:ascii="Calibri" w:hAnsi="Calibri" w:cs="Calibri"/>
+        </w:rPr>
         <w:t xml:space="preserve">. Each of these methods was adapted into a webserver for online use, where users can input the sequence and additional information to guide the process. </w:t>
       </w:r>
     </w:p>
     <w:p>
       <w:pPr>
         <w:pStyle w:val="ThesisTOC"/>
+        <w:rPr>
+          <w:rFonts w:ascii="Calibri" w:hAnsi="Calibri" w:cs="Calibri"/>
+        </w:rPr>
       </w:pPr>
       <w:bookmarkStart w:id="5" w:name="_Toc164775611"/>
       <w:r>
-        <w:lastRenderedPageBreak/>
+        <w:rPr>
+          <w:rFonts w:ascii="Calibri" w:hAnsi="Calibri" w:cs="Calibri"/>
+        </w:rPr>
         <w:t xml:space="preserve">3.2.4 </w:t>
       </w:r>
       <w:r>
+        <w:rPr>
+          <w:rFonts w:ascii="Calibri" w:hAnsi="Calibri" w:cs="Calibri"/>
+        </w:rPr>
         <w:t>M</w:t>
       </w:r>
       <w:r>
+        <w:rPr>
+          <w:rFonts w:ascii="Calibri" w:hAnsi="Calibri" w:cs="Calibri"/>
+        </w:rPr>
         <w:t>achin</w:t>
       </w:r>
       <w:r>
+        <w:rPr>
+          <w:rFonts w:ascii="Calibri" w:hAnsi="Calibri" w:cs="Calibri"/>
+        </w:rPr>
         <w:t>e</w:t>
       </w:r>
       <w:r>
+        <w:rPr>
+          <w:rFonts w:ascii="Calibri" w:hAnsi="Calibri" w:cs="Calibri"/>
+        </w:rPr>
         <w:t xml:space="preserve"> </w:t>
       </w:r>
       <w:r>
+        <w:rPr>
+          <w:rFonts w:ascii="Calibri" w:hAnsi="Calibri" w:cs="Calibri"/>
+        </w:rPr>
         <w:t>l</w:t>
       </w:r>
       <w:r>
+        <w:rPr>
+          <w:rFonts w:ascii="Calibri" w:hAnsi="Calibri" w:cs="Calibri"/>
+        </w:rPr>
         <w:t>earning</w:t>
       </w:r>
       <w:bookmarkEnd w:id="5"/>
       <w:r>
+        <w:rPr>
+          <w:rFonts w:ascii="Calibri" w:hAnsi="Calibri" w:cs="Calibri"/>
+        </w:rPr>
         <w:t xml:space="preserve"> tools</w:t>
       </w:r>
     </w:p>
@@ -1929,11 +2469,27 @@
         <w:spacing w:line="480" w:lineRule="auto"/>
         <w:ind w:firstLine="360"/>
         <w:jc w:val="both"/>
-      </w:pPr>
-      <w:r>
-        <w:t xml:space="preserve">Most notably, at the 2020 Critical Assessment of Structure Prediction (CASP) conference, Google’s Deepmind introduced the machine learning model AlphaFold. AlphaFold utilizes a combination of neural networks and training on multiple sequence alignments (MSAs) and solved protein structures to predict unknown structures to near atomic precision with a 95% confidence interval </w:t>
-      </w:r>
-      <w:r>
+        <w:rPr>
+          <w:rFonts w:ascii="Calibri" w:hAnsi="Calibri" w:cs="Calibri"/>
+        </w:rPr>
+      </w:pPr>
+      <w:r>
+        <w:rPr>
+          <w:rFonts w:ascii="Calibri" w:hAnsi="Calibri" w:cs="Calibri"/>
+        </w:rPr>
+        <w:t xml:space="preserve">Most notably, at the 2020 Critical Assessment of Structure Prediction (CASP) conference, Google’s Deepmind introduced the machine learning model AlphaFold. AlphaFold utilizes a combination of neural networks and training on multiple sequence alignments (MSAs) and solved protein structures to predict </w:t>
+      </w:r>
+      <w:r>
+        <w:rPr>
+          <w:rFonts w:ascii="Calibri" w:hAnsi="Calibri" w:cs="Calibri"/>
+        </w:rPr>
+        <w:lastRenderedPageBreak/>
+        <w:t xml:space="preserve">unknown structures to near atomic precision with a 95% confidence interval </w:t>
+      </w:r>
+      <w:r>
+        <w:rPr>
+          <w:rFonts w:ascii="Calibri" w:hAnsi="Calibri" w:cs="Calibri"/>
+        </w:rPr>
         <w:fldChar w:fldCharType="begin">
           <w:fldData xml:space="preserve">PEVuZE5vdGU+PENpdGU+PEF1dGhvcj5KdW1wZXI8L0F1dGhvcj48WWVhcj4yMDIxPC9ZZWFyPjxJ
 RFRleHQ+SGlnaGx5IGFjY3VyYXRlIHByb3RlaW4gc3RydWN0dXJlIHByZWRpY3Rpb24gd2l0aCBB
@@ -1995,9 +2551,15 @@
         </w:fldChar>
       </w:r>
       <w:r>
+        <w:rPr>
+          <w:rFonts w:ascii="Calibri" w:hAnsi="Calibri" w:cs="Calibri"/>
+        </w:rPr>
         <w:instrText xml:space="preserve"> ADDIN EN.CITE </w:instrText>
       </w:r>
       <w:r>
+        <w:rPr>
+          <w:rFonts w:ascii="Calibri" w:hAnsi="Calibri" w:cs="Calibri"/>
+        </w:rPr>
         <w:fldChar w:fldCharType="begin">
           <w:fldData xml:space="preserve">PEVuZE5vdGU+PENpdGU+PEF1dGhvcj5KdW1wZXI8L0F1dGhvcj48WWVhcj4yMDIxPC9ZZWFyPjxJ
 RFRleHQ+SGlnaGx5IGFjY3VyYXRlIHByb3RlaW4gc3RydWN0dXJlIHByZWRpY3Rpb24gd2l0aCBB
@@ -2059,27 +2621,56 @@
         </w:fldChar>
       </w:r>
       <w:r>
+        <w:rPr>
+          <w:rFonts w:ascii="Calibri" w:hAnsi="Calibri" w:cs="Calibri"/>
+        </w:rPr>
         <w:instrText xml:space="preserve"> ADDIN EN.CITE.DATA </w:instrText>
       </w:r>
       <w:r>
+        <w:rPr>
+          <w:rFonts w:ascii="Calibri" w:hAnsi="Calibri" w:cs="Calibri"/>
+        </w:rPr>
+      </w:r>
+      <w:r>
+        <w:rPr>
+          <w:rFonts w:ascii="Calibri" w:hAnsi="Calibri" w:cs="Calibri"/>
+        </w:rPr>
         <w:fldChar w:fldCharType="end"/>
       </w:r>
       <w:r>
+        <w:rPr>
+          <w:rFonts w:ascii="Calibri" w:hAnsi="Calibri" w:cs="Calibri"/>
+        </w:rPr>
+      </w:r>
+      <w:r>
+        <w:rPr>
+          <w:rFonts w:ascii="Calibri" w:hAnsi="Calibri" w:cs="Calibri"/>
+        </w:rPr>
         <w:fldChar w:fldCharType="separate"/>
       </w:r>
       <w:r>
         <w:rPr>
+          <w:rFonts w:ascii="Calibri" w:hAnsi="Calibri" w:cs="Calibri"/>
           <w:noProof/>
         </w:rPr>
         <w:t>(Jumper et al., 2021)</w:t>
       </w:r>
       <w:r>
+        <w:rPr>
+          <w:rFonts w:ascii="Calibri" w:hAnsi="Calibri" w:cs="Calibri"/>
+        </w:rPr>
         <w:fldChar w:fldCharType="end"/>
       </w:r>
       <w:r>
+        <w:rPr>
+          <w:rFonts w:ascii="Calibri" w:hAnsi="Calibri" w:cs="Calibri"/>
+        </w:rPr>
         <w:t xml:space="preserve">. Shortly afterward, David Baker’s group introduced RoseTTAFold, improving on the Rosetta prediction by incorporating a similar architecture to AlphaFold, with the addition of a third track network that connects sequence, residue-residue distances, and atomic coordinates </w:t>
       </w:r>
       <w:r>
+        <w:rPr>
+          <w:rFonts w:ascii="Calibri" w:hAnsi="Calibri" w:cs="Calibri"/>
+        </w:rPr>
         <w:fldChar w:fldCharType="begin">
           <w:fldData xml:space="preserve">PEVuZE5vdGU+PENpdGU+PEF1dGhvcj5CYWVrPC9BdXRob3I+PFllYXI+MjAyMTwvWWVhcj48SURU
 ZXh0PkFjY3VyYXRlIHByZWRpY3Rpb24gb2YgcHJvdGVpbiBzdHJ1Y3R1cmVzIGFuZCBpbnRlcmFj
@@ -2175,9 +2766,15 @@
         </w:fldChar>
       </w:r>
       <w:r>
+        <w:rPr>
+          <w:rFonts w:ascii="Calibri" w:hAnsi="Calibri" w:cs="Calibri"/>
+        </w:rPr>
         <w:instrText xml:space="preserve"> ADDIN EN.CITE </w:instrText>
       </w:r>
       <w:r>
+        <w:rPr>
+          <w:rFonts w:ascii="Calibri" w:hAnsi="Calibri" w:cs="Calibri"/>
+        </w:rPr>
         <w:fldChar w:fldCharType="begin">
           <w:fldData xml:space="preserve">PEVuZE5vdGU+PENpdGU+PEF1dGhvcj5CYWVrPC9BdXRob3I+PFllYXI+MjAyMTwvWWVhcj48SURU
 ZXh0PkFjY3VyYXRlIHByZWRpY3Rpb24gb2YgcHJvdGVpbiBzdHJ1Y3R1cmVzIGFuZCBpbnRlcmFj
@@ -2273,27 +2870,56 @@
         </w:fldChar>
       </w:r>
       <w:r>
+        <w:rPr>
+          <w:rFonts w:ascii="Calibri" w:hAnsi="Calibri" w:cs="Calibri"/>
+        </w:rPr>
         <w:instrText xml:space="preserve"> ADDIN EN.CITE.DATA </w:instrText>
       </w:r>
       <w:r>
+        <w:rPr>
+          <w:rFonts w:ascii="Calibri" w:hAnsi="Calibri" w:cs="Calibri"/>
+        </w:rPr>
+      </w:r>
+      <w:r>
+        <w:rPr>
+          <w:rFonts w:ascii="Calibri" w:hAnsi="Calibri" w:cs="Calibri"/>
+        </w:rPr>
         <w:fldChar w:fldCharType="end"/>
       </w:r>
       <w:r>
+        <w:rPr>
+          <w:rFonts w:ascii="Calibri" w:hAnsi="Calibri" w:cs="Calibri"/>
+        </w:rPr>
+      </w:r>
+      <w:r>
+        <w:rPr>
+          <w:rFonts w:ascii="Calibri" w:hAnsi="Calibri" w:cs="Calibri"/>
+        </w:rPr>
         <w:fldChar w:fldCharType="separate"/>
       </w:r>
       <w:r>
         <w:rPr>
+          <w:rFonts w:ascii="Calibri" w:hAnsi="Calibri" w:cs="Calibri"/>
           <w:noProof/>
         </w:rPr>
         <w:t>(Baek et al., 2021)</w:t>
       </w:r>
       <w:r>
+        <w:rPr>
+          <w:rFonts w:ascii="Calibri" w:hAnsi="Calibri" w:cs="Calibri"/>
+        </w:rPr>
         <w:fldChar w:fldCharType="end"/>
       </w:r>
       <w:r>
+        <w:rPr>
+          <w:rFonts w:ascii="Calibri" w:hAnsi="Calibri" w:cs="Calibri"/>
+        </w:rPr>
         <w:t xml:space="preserve">. Each of these methods drastically improved the ability to predict unknown protein structures using information from previously studied and solved proteins. With increasing interest in using these technologies, multiple free webservers have been established to enhance access to these advanced protein prediction algorithms </w:t>
       </w:r>
       <w:r>
+        <w:rPr>
+          <w:rFonts w:ascii="Calibri" w:hAnsi="Calibri" w:cs="Calibri"/>
+        </w:rPr>
         <w:fldChar w:fldCharType="begin">
           <w:fldData xml:space="preserve">PEVuZE5vdGU+PENpdGU+PEF1dGhvcj5NaXJkaXRhPC9BdXRob3I+PFllYXI+MjAyMjwvWWVhcj48
 SURUZXh0PkNvbGFiRm9sZDogbWFraW5nIHByb3RlaW4gZm9sZGluZyBhY2Nlc3NpYmxlIHRvIGFs
@@ -2394,9 +3020,15 @@
         </w:fldChar>
       </w:r>
       <w:r>
+        <w:rPr>
+          <w:rFonts w:ascii="Calibri" w:hAnsi="Calibri" w:cs="Calibri"/>
+        </w:rPr>
         <w:instrText xml:space="preserve"> ADDIN EN.CITE </w:instrText>
       </w:r>
       <w:r>
+        <w:rPr>
+          <w:rFonts w:ascii="Calibri" w:hAnsi="Calibri" w:cs="Calibri"/>
+        </w:rPr>
         <w:fldChar w:fldCharType="begin">
           <w:fldData xml:space="preserve">PEVuZE5vdGU+PENpdGU+PEF1dGhvcj5NaXJkaXRhPC9BdXRob3I+PFllYXI+MjAyMjwvWWVhcj48
 SURUZXh0PkNvbGFiRm9sZDogbWFraW5nIHByb3RlaW4gZm9sZGluZyBhY2Nlc3NpYmxlIHRvIGFs
@@ -2497,72 +3129,137 @@
         </w:fldChar>
       </w:r>
       <w:r>
+        <w:rPr>
+          <w:rFonts w:ascii="Calibri" w:hAnsi="Calibri" w:cs="Calibri"/>
+        </w:rPr>
         <w:instrText xml:space="preserve"> ADDIN EN.CITE.DATA </w:instrText>
       </w:r>
       <w:r>
+        <w:rPr>
+          <w:rFonts w:ascii="Calibri" w:hAnsi="Calibri" w:cs="Calibri"/>
+        </w:rPr>
+      </w:r>
+      <w:r>
+        <w:rPr>
+          <w:rFonts w:ascii="Calibri" w:hAnsi="Calibri" w:cs="Calibri"/>
+        </w:rPr>
         <w:fldChar w:fldCharType="end"/>
       </w:r>
       <w:r>
+        <w:rPr>
+          <w:rFonts w:ascii="Calibri" w:hAnsi="Calibri" w:cs="Calibri"/>
+        </w:rPr>
+      </w:r>
+      <w:r>
+        <w:rPr>
+          <w:rFonts w:ascii="Calibri" w:hAnsi="Calibri" w:cs="Calibri"/>
+        </w:rPr>
         <w:fldChar w:fldCharType="separate"/>
       </w:r>
       <w:r>
         <w:rPr>
+          <w:rFonts w:ascii="Calibri" w:hAnsi="Calibri" w:cs="Calibri"/>
           <w:noProof/>
         </w:rPr>
         <w:t>(Mirdita et al., 2022; Roberts et al., 2024)</w:t>
       </w:r>
       <w:r>
+        <w:rPr>
+          <w:rFonts w:ascii="Calibri" w:hAnsi="Calibri" w:cs="Calibri"/>
+        </w:rPr>
         <w:fldChar w:fldCharType="end"/>
       </w:r>
       <w:r>
+        <w:rPr>
+          <w:rFonts w:ascii="Calibri" w:hAnsi="Calibri" w:cs="Calibri"/>
+        </w:rPr>
         <w:t xml:space="preserve">. However, there are limits to how well these prediction algorithms work. AlphaFold struggles to predict proteins with &lt;30 homologs in their MSAs, and accuracy decreases for protein structures dependent on other protein-protein interactions, while RoseTTAFold has difficulty predicting higher-order oligomers </w:t>
       </w:r>
       <w:r>
+        <w:rPr>
+          <w:rFonts w:ascii="Calibri" w:hAnsi="Calibri" w:cs="Calibri"/>
+        </w:rPr>
         <w:fldChar w:fldCharType="begin"/>
       </w:r>
       <w:r>
+        <w:rPr>
+          <w:rFonts w:ascii="Calibri" w:hAnsi="Calibri" w:cs="Calibri"/>
+        </w:rPr>
         <w:instrText xml:space="preserve"> ADDIN EN.CITE &lt;EndNote&gt;&lt;Cite&gt;&lt;Author&gt;Agard&lt;/Author&gt;&lt;Year&gt;2022&lt;/Year&gt;&lt;IDText&gt;Solution of the protein structure prediction problem at last: crucial innovations and next frontiers&lt;/IDText&gt;&lt;DisplayText&gt;(Agard et al., 2022)&lt;/DisplayText&gt;&lt;record&gt;&lt;keywords&gt;&lt;keyword&gt;AlphaFold&lt;/keyword&gt;&lt;keyword&gt;RossTTAFold&lt;/keyword&gt;&lt;keyword&gt;protein structure&lt;/keyword&gt;&lt;keyword&gt;three-dimensional structure&lt;/keyword&gt;&lt;/keywords&gt;&lt;urls&gt;&lt;related-urls&gt;&lt;url&gt;https://www.ncbi.nlm.nih.gov/pubmed/36644294&lt;/url&gt;&lt;/related-urls&gt;&lt;/urls&gt;&lt;isbn&gt;2732-432X&lt;/isbn&gt;&lt;custom2&gt;PMC9815721&lt;/custom2&gt;&lt;custom1&gt;The authors declare that they have no competing interests.&lt;/custom1&gt;&lt;titles&gt;&lt;title&gt;Solution of the protein structure prediction problem at last: crucial innovations and next frontiers&lt;/title&gt;&lt;secondary-title&gt;Fac Rev&lt;/secondary-title&gt;&lt;/titles&gt;&lt;pages&gt;38&lt;/pages&gt;&lt;contributors&gt;&lt;authors&gt;&lt;author&gt;Agard, D. A.&lt;/author&gt;&lt;author&gt;Bowman, G. R.&lt;/author&gt;&lt;author&gt;DeGrado, W.&lt;/author&gt;&lt;author&gt;Dokholyan, N. V.&lt;/author&gt;&lt;author&gt;Zhou, H. X.&lt;/author&gt;&lt;/authors&gt;&lt;/contributors&gt;&lt;edition&gt;20221214&lt;/edition&gt;&lt;language&gt;eng&lt;/language&gt;&lt;added-date format="utc"&gt;1711836720&lt;/added-date&gt;&lt;ref-type name="Journal Article"&gt;17&lt;/ref-type&gt;&lt;auth-address&gt;University of California San Francisco&amp;#xD;Chan Zuckerberg Institute for Advanced Biological Imaging. University of Pennsylvania. University of California, San Francisco. Penn State College of Medicine. University of Illinois at Chicago.&lt;/auth-address&gt;&lt;dates&gt;&lt;year&gt;2022&lt;/year&gt;&lt;/dates&gt;&lt;rec-number&gt;71&lt;/rec-number&gt;&lt;last-updated-date format="utc"&gt;1711836720&lt;/last-updated-date&gt;&lt;accession-num&gt;36644294&lt;/accession-num&gt;&lt;electronic-resource-num&gt;10.12703/r-01-0000020&lt;/electronic-resource-num&gt;&lt;volume&gt;11&lt;/volume&gt;&lt;/record&gt;&lt;/Cite&gt;&lt;/EndNote&gt;</w:instrText>
       </w:r>
       <w:r>
+        <w:rPr>
+          <w:rFonts w:ascii="Calibri" w:hAnsi="Calibri" w:cs="Calibri"/>
+        </w:rPr>
         <w:fldChar w:fldCharType="separate"/>
       </w:r>
       <w:r>
         <w:rPr>
+          <w:rFonts w:ascii="Calibri" w:hAnsi="Calibri" w:cs="Calibri"/>
           <w:noProof/>
         </w:rPr>
         <w:t>(Agard et al., 2022)</w:t>
       </w:r>
       <w:r>
+        <w:rPr>
+          <w:rFonts w:ascii="Calibri" w:hAnsi="Calibri" w:cs="Calibri"/>
+        </w:rPr>
         <w:fldChar w:fldCharType="end"/>
       </w:r>
       <w:r>
+        <w:rPr>
+          <w:rFonts w:ascii="Calibri" w:hAnsi="Calibri" w:cs="Calibri"/>
+        </w:rPr>
         <w:t xml:space="preserve">. The disparity between soluble proteins and MPs in the PDB contributes to these limitations, making small TM proteins difficult to predict. </w:t>
       </w:r>
     </w:p>
     <w:p>
-      <w:r>
+      <w:pPr>
+        <w:rPr>
+          <w:rFonts w:ascii="Calibri" w:hAnsi="Calibri" w:cs="Calibri"/>
+        </w:rPr>
+      </w:pPr>
+      <w:r>
+        <w:rPr>
+          <w:rFonts w:ascii="Calibri" w:hAnsi="Calibri" w:cs="Calibri"/>
+        </w:rPr>
         <w:br w:type="page"/>
       </w:r>
     </w:p>
     <w:p>
       <w:pPr>
         <w:pStyle w:val="ThesisTOC"/>
+        <w:rPr>
+          <w:rFonts w:ascii="Calibri" w:hAnsi="Calibri" w:cs="Calibri"/>
+        </w:rPr>
       </w:pPr>
       <w:bookmarkStart w:id="6" w:name="_Toc164775612"/>
       <w:r>
+        <w:rPr>
+          <w:rFonts w:ascii="Calibri" w:hAnsi="Calibri" w:cs="Calibri"/>
+        </w:rPr>
         <w:lastRenderedPageBreak/>
         <w:t>3.3</w:t>
       </w:r>
       <w:r>
+        <w:rPr>
+          <w:rFonts w:ascii="Calibri" w:hAnsi="Calibri" w:cs="Calibri"/>
+        </w:rPr>
         <w:t xml:space="preserve"> </w:t>
       </w:r>
       <w:r>
+        <w:rPr>
+          <w:rFonts w:ascii="Calibri" w:hAnsi="Calibri" w:cs="Calibri"/>
+        </w:rPr>
         <w:t>Protein Design Algorithm</w:t>
       </w:r>
       <w:bookmarkEnd w:id="6"/>
     </w:p>
     <w:p>
       <w:pPr>
+        <w:spacing w:line="480" w:lineRule="auto"/>
+        <w:ind w:firstLine="360"/>
+        <w:jc w:val="both"/>
         <w:rPr>
           <w:rFonts w:ascii="Calibri" w:hAnsi="Calibri" w:cs="Calibri"/>
         </w:rPr>
@@ -2595,37 +3292,62 @@
         <w:rPr>
           <w:rFonts w:ascii="Calibri" w:hAnsi="Calibri" w:cs="Calibri"/>
         </w:rPr>
-        <w:t>I developed a sequence search algorithm coupled with structural backbone refinement. Below, I detail how the algorithm works alongside the experiments that helped me develop it.</w:t>
-      </w:r>
-    </w:p>
-    <w:p>
-      <w:pPr>
-        <w:rPr>
-          <w:rFonts w:ascii="Calibri" w:hAnsi="Calibri" w:cs="Calibri"/>
-        </w:rPr>
-      </w:pPr>
-      <w:r>
-        <w:rPr>
-          <w:rFonts w:ascii="Calibri" w:hAnsi="Calibri" w:cs="Calibri"/>
-        </w:rPr>
-        <w:t>Intro paragraph about design and what my program does generally, with schematic</w:t>
+        <w:t>I developed a sequence search algorithm coupled with structural backbone refinement. Below, I detail how the algorithm works alongside the experiments</w:t>
+      </w:r>
+      <w:r>
+        <w:rPr>
+          <w:rFonts w:ascii="Calibri" w:hAnsi="Calibri" w:cs="Calibri"/>
+        </w:rPr>
+        <w:t xml:space="preserve">, tests, and the inspiration from </w:t>
+      </w:r>
+      <w:proofErr w:type="gramStart"/>
+      <w:r>
+        <w:rPr>
+          <w:rFonts w:ascii="Calibri" w:hAnsi="Calibri" w:cs="Calibri"/>
+        </w:rPr>
+        <w:t>other</w:t>
+      </w:r>
+      <w:proofErr w:type="gramEnd"/>
+      <w:r>
+        <w:rPr>
+          <w:rFonts w:ascii="Calibri" w:hAnsi="Calibri" w:cs="Calibri"/>
+        </w:rPr>
+        <w:t xml:space="preserve"> research</w:t>
+      </w:r>
+      <w:r>
+        <w:rPr>
+          <w:rFonts w:ascii="Calibri" w:hAnsi="Calibri" w:cs="Calibri"/>
+        </w:rPr>
+        <w:t xml:space="preserve"> that helped me develop it.</w:t>
       </w:r>
     </w:p>
     <w:p>
       <w:pPr>
         <w:pStyle w:val="ThesisTOC"/>
+        <w:rPr>
+          <w:rFonts w:ascii="Calibri" w:hAnsi="Calibri" w:cs="Calibri"/>
+        </w:rPr>
       </w:pPr>
       <w:bookmarkStart w:id="7" w:name="_Toc164775613"/>
       <w:r>
+        <w:rPr>
+          <w:rFonts w:ascii="Calibri" w:hAnsi="Calibri" w:cs="Calibri"/>
+        </w:rPr>
         <w:t>3.3.1 Analysis of membrane protein PDBs</w:t>
       </w:r>
       <w:bookmarkEnd w:id="7"/>
       <w:r>
+        <w:rPr>
+          <w:rFonts w:ascii="Calibri" w:hAnsi="Calibri" w:cs="Calibri"/>
+        </w:rPr>
         <w:t xml:space="preserve"> </w:t>
       </w:r>
     </w:p>
     <w:p>
       <w:pPr>
+        <w:spacing w:line="480" w:lineRule="auto"/>
+        <w:ind w:firstLine="360"/>
+        <w:jc w:val="both"/>
         <w:rPr>
           <w:rFonts w:ascii="Calibri" w:hAnsi="Calibri" w:cs="Calibri"/>
         </w:rPr>
@@ -2669,6 +3391,9 @@
     </w:p>
     <w:p>
       <w:pPr>
+        <w:spacing w:line="480" w:lineRule="auto"/>
+        <w:ind w:firstLine="360"/>
+        <w:jc w:val="both"/>
         <w:rPr>
           <w:rFonts w:ascii="Calibri" w:hAnsi="Calibri" w:cs="Calibri"/>
         </w:rPr>
@@ -2682,169 +3407,209 @@
     </w:p>
     <w:p>
       <w:pPr>
-        <w:rPr>
-          <w:rFonts w:ascii="Calibri" w:hAnsi="Calibri" w:cs="Calibri"/>
-        </w:rPr>
-      </w:pPr>
-      <w:r>
-        <w:rPr>
-          <w:rFonts w:ascii="Calibri" w:hAnsi="Calibri" w:cs="Calibri"/>
-        </w:rPr>
-        <w:t xml:space="preserve">Utilize MSL to extract geometries from MP PDBs from </w:t>
-      </w:r>
-      <w:r>
-        <w:rPr>
-          <w:rFonts w:ascii="Calibri" w:hAnsi="Calibri" w:cs="Calibri"/>
-        </w:rPr>
-        <w:t xml:space="preserve">PISCES: </w:t>
-      </w:r>
-      <w:r>
-        <w:t>http://dunbrack.fccc.edu/PISCES.php</w:t>
-      </w:r>
-    </w:p>
-    <w:p>
-      <w:pPr>
-        <w:rPr>
-          <w:rFonts w:ascii="Calibri" w:hAnsi="Calibri" w:cs="Calibri"/>
-        </w:rPr>
-      </w:pPr>
-      <w:r>
-        <w:rPr>
-          <w:rFonts w:ascii="Calibri" w:hAnsi="Calibri" w:cs="Calibri"/>
-        </w:rPr>
-        <w:t>Analyze geometries: KDE plot</w:t>
-      </w:r>
-    </w:p>
-    <w:p>
-      <w:pPr>
         <w:pStyle w:val="ThesisTOC"/>
+        <w:rPr>
+          <w:rFonts w:ascii="Calibri" w:hAnsi="Calibri" w:cs="Calibri"/>
+        </w:rPr>
       </w:pPr>
       <w:bookmarkStart w:id="8" w:name="_Toc164775614"/>
       <w:r>
+        <w:rPr>
+          <w:rFonts w:ascii="Calibri" w:hAnsi="Calibri" w:cs="Calibri"/>
+        </w:rPr>
         <w:t xml:space="preserve">3.3.2 </w:t>
       </w:r>
       <w:r>
+        <w:rPr>
+          <w:rFonts w:ascii="Calibri" w:hAnsi="Calibri" w:cs="Calibri"/>
+        </w:rPr>
         <w:t xml:space="preserve">Defining the </w:t>
       </w:r>
       <w:r>
+        <w:rPr>
+          <w:rFonts w:ascii="Calibri" w:hAnsi="Calibri" w:cs="Calibri"/>
+        </w:rPr>
         <w:t>Interface</w:t>
       </w:r>
       <w:bookmarkEnd w:id="8"/>
     </w:p>
     <w:p>
       <w:pPr>
-        <w:rPr>
-          <w:rFonts w:ascii="Calibri" w:hAnsi="Calibri" w:cs="Calibri"/>
-        </w:rPr>
-      </w:pPr>
-      <w:r>
-        <w:rPr>
-          <w:rFonts w:ascii="Calibri" w:hAnsi="Calibri" w:cs="Calibri"/>
-        </w:rPr>
-        <w:t>Initially used SASA to determine the interface</w:t>
-      </w:r>
-    </w:p>
-    <w:p>
-      <w:pPr>
-        <w:pStyle w:val="ListParagraph"/>
-        <w:numPr>
-          <w:ilvl w:val="0"/>
-          <w:numId w:val="15"/>
-        </w:numPr>
-        <w:rPr>
-          <w:rFonts w:ascii="Calibri" w:hAnsi="Calibri" w:cs="Calibri"/>
-        </w:rPr>
-      </w:pPr>
-      <w:r>
-        <w:rPr>
-          <w:rFonts w:ascii="Calibri" w:hAnsi="Calibri" w:cs="Calibri"/>
-        </w:rPr>
-        <w:t>Lots of different interfaces, even though only 8 positions</w:t>
-      </w:r>
-    </w:p>
-    <w:p>
-      <w:pPr>
-        <w:pStyle w:val="ListParagraph"/>
-        <w:numPr>
-          <w:ilvl w:val="0"/>
-          <w:numId w:val="15"/>
-        </w:numPr>
-        <w:rPr>
-          <w:rFonts w:ascii="Calibri" w:hAnsi="Calibri" w:cs="Calibri"/>
-        </w:rPr>
-      </w:pPr>
-      <w:r>
-        <w:rPr>
-          <w:rFonts w:ascii="Calibri" w:hAnsi="Calibri" w:cs="Calibri"/>
-        </w:rPr>
-        <w:t>Too many variable</w:t>
-      </w:r>
-      <w:r>
-        <w:rPr>
-          <w:rFonts w:ascii="Calibri" w:hAnsi="Calibri" w:cs="Calibri"/>
-        </w:rPr>
-        <w:t>s</w:t>
-      </w:r>
-      <w:r>
-        <w:rPr>
-          <w:rFonts w:ascii="Calibri" w:hAnsi="Calibri" w:cs="Calibri"/>
-        </w:rPr>
-        <w:t xml:space="preserve"> to unpack in the initial data</w:t>
-      </w:r>
-    </w:p>
-    <w:p>
-      <w:pPr>
-        <w:rPr>
-          <w:rFonts w:ascii="Calibri" w:hAnsi="Calibri" w:cs="Calibri"/>
-        </w:rPr>
-      </w:pPr>
-      <w:r>
-        <w:rPr>
-          <w:rFonts w:ascii="Calibri" w:hAnsi="Calibri" w:cs="Calibri"/>
-        </w:rPr>
-        <w:t>Take subset of those geometries and define interfaces: Visual inspection of range of geometries and the stripe plots? What were th</w:t>
-      </w:r>
-      <w:r>
-        <w:rPr>
-          <w:rFonts w:ascii="Calibri" w:hAnsi="Calibri" w:cs="Calibri"/>
-        </w:rPr>
-        <w:t>ose about?</w:t>
+        <w:spacing w:line="480" w:lineRule="auto"/>
+        <w:ind w:firstLine="360"/>
+        <w:jc w:val="both"/>
+        <w:rPr>
+          <w:rFonts w:ascii="Calibri" w:hAnsi="Calibri" w:cs="Calibri"/>
+        </w:rPr>
+      </w:pPr>
+      <w:r>
+        <w:rPr>
+          <w:rFonts w:ascii="Calibri" w:hAnsi="Calibri" w:cs="Calibri"/>
+        </w:rPr>
+        <w:t xml:space="preserve">In my first protein design run, I implemented a method to identify the interface of the given geometry using Solvent Accessible Surface Area (SASA). I calculated the SASA for each position on the protein and defined the interface as the 8 positions with the least amount of access to the solvent, or the most buried positions. However, when after sorting my designs and looking at the results, the variations in the interface increased the complexity of the data (figure). In my future design runs, I standardized the interface for proteins designed in each region through visual inspection of a multitude of geometries (figure). The </w:t>
+      </w:r>
+      <w:proofErr w:type="spellStart"/>
+      <w:r>
+        <w:rPr>
+          <w:rFonts w:ascii="Calibri" w:hAnsi="Calibri" w:cs="Calibri"/>
+        </w:rPr>
+        <w:t>GASright</w:t>
+      </w:r>
+      <w:proofErr w:type="spellEnd"/>
+      <w:r>
+        <w:rPr>
+          <w:rFonts w:ascii="Calibri" w:hAnsi="Calibri" w:cs="Calibri"/>
+        </w:rPr>
+        <w:t xml:space="preserve"> and right designs used the same interface, while the left designs </w:t>
+      </w:r>
+      <w:r>
+        <w:rPr>
+          <w:rFonts w:ascii="Calibri" w:hAnsi="Calibri" w:cs="Calibri"/>
+        </w:rPr>
+        <w:lastRenderedPageBreak/>
+        <w:t>were composed of 3 unique interfaces to account for known motifs such as the leucine zipper and coiled-coil (cite). Standardizing the interfaces also allowed me to come up with a consistent mutational strategy to assess my proteins for their association at the given interface</w:t>
+      </w:r>
+      <w:r>
+        <w:rPr>
+          <w:rFonts w:ascii="Calibri" w:hAnsi="Calibri" w:cs="Calibri"/>
+        </w:rPr>
+        <w:t xml:space="preserve"> that is discussed in detail in section 3.3.6.</w:t>
+      </w:r>
+      <w:r>
+        <w:rPr>
+          <w:rFonts w:ascii="Calibri" w:hAnsi="Calibri" w:cs="Calibri"/>
+        </w:rPr>
+        <w:t xml:space="preserve"> </w:t>
       </w:r>
     </w:p>
     <w:p>
       <w:pPr>
         <w:pStyle w:val="ThesisTOC"/>
+        <w:rPr>
+          <w:rFonts w:ascii="Calibri" w:hAnsi="Calibri" w:cs="Calibri"/>
+        </w:rPr>
       </w:pPr>
       <w:bookmarkStart w:id="9" w:name="_Toc164775615"/>
       <w:r>
+        <w:rPr>
+          <w:rFonts w:ascii="Calibri" w:hAnsi="Calibri" w:cs="Calibri"/>
+        </w:rPr>
         <w:t>3.3.3 Developing the energy terms</w:t>
       </w:r>
       <w:bookmarkEnd w:id="9"/>
     </w:p>
     <w:p>
       <w:pPr>
-        <w:rPr>
-          <w:rFonts w:ascii="Calibri" w:hAnsi="Calibri" w:cs="Calibri"/>
-        </w:rPr>
-      </w:pPr>
-      <w:r>
-        <w:rPr>
-          <w:rFonts w:ascii="Calibri" w:hAnsi="Calibri" w:cs="Calibri"/>
-        </w:rPr>
-        <w:t>Introduce the already given energy terms from CATM</w:t>
-      </w:r>
-    </w:p>
-    <w:p>
-      <w:pPr>
-        <w:rPr>
-          <w:rFonts w:ascii="Calibri" w:hAnsi="Calibri" w:cs="Calibri"/>
-        </w:rPr>
-      </w:pPr>
-      <w:r>
-        <w:rPr>
-          <w:rFonts w:ascii="Calibri" w:hAnsi="Calibri" w:cs="Calibri"/>
-        </w:rPr>
-        <w:t>Self and pair baseline energies: define and talk about why this was needed to be done (calculating the energy for every single iteration of a sequence took forever)</w:t>
+        <w:spacing w:line="480" w:lineRule="auto"/>
+        <w:ind w:firstLine="360"/>
+        <w:jc w:val="both"/>
+        <w:rPr>
+          <w:rFonts w:ascii="Calibri" w:hAnsi="Calibri" w:cs="Calibri"/>
+        </w:rPr>
+      </w:pPr>
+      <w:r>
+        <w:rPr>
+          <w:rFonts w:ascii="Calibri" w:hAnsi="Calibri" w:cs="Calibri"/>
+        </w:rPr>
+        <w:t>To assess my designed proteins, I used the same set of energy terms used previously by my lab in CATM. These terms include a term that measures the van der Waals packing (CHARMM_VDW), hydrogen bonding (SCWRL4_HBOND), and implicit solvation of the membrane (CHARMM_IMM1 and CHARMM_IMM1REF). These terms are then used to assess the energetics of the dimer-monomer during our sequence design search to find the best sequence for the structure. However, computing the monomer energy for each sequence was initially found to create a bottleneck in our design algorithm. To account for this, I developed a new BASELINE</w:t>
+      </w:r>
+      <w:r>
+        <w:rPr>
+          <w:rFonts w:ascii="Calibri" w:hAnsi="Calibri" w:cs="Calibri"/>
+        </w:rPr>
+        <w:t>_MONOMER</w:t>
+      </w:r>
+      <w:r>
+        <w:rPr>
+          <w:rFonts w:ascii="Calibri" w:hAnsi="Calibri" w:cs="Calibri"/>
+        </w:rPr>
+        <w:t xml:space="preserve"> term that estimates the monomer energy of each sequence.</w:t>
+      </w:r>
+    </w:p>
+    <w:p>
+      <w:pPr>
+        <w:spacing w:line="480" w:lineRule="auto"/>
+        <w:ind w:firstLine="360"/>
+        <w:jc w:val="both"/>
+        <w:rPr>
+          <w:rFonts w:ascii="Calibri" w:hAnsi="Calibri" w:cs="Calibri"/>
+        </w:rPr>
+      </w:pPr>
+      <w:r>
+        <w:rPr>
+          <w:rFonts w:ascii="Calibri" w:hAnsi="Calibri" w:cs="Calibri"/>
+        </w:rPr>
+        <w:t xml:space="preserve">The BASELINE_MONOMER term was created by first measuring the contributions from each individual amino acid. I ran 1000s of iterations of random sequences and measured the self and pair energies for each amino acid. The </w:t>
+      </w:r>
+      <w:proofErr w:type="spellStart"/>
+      <w:r>
+        <w:rPr>
+          <w:rFonts w:ascii="Calibri" w:hAnsi="Calibri" w:cs="Calibri"/>
+        </w:rPr>
+        <w:t>self energy</w:t>
+      </w:r>
+      <w:proofErr w:type="spellEnd"/>
+      <w:r>
+        <w:rPr>
+          <w:rFonts w:ascii="Calibri" w:hAnsi="Calibri" w:cs="Calibri"/>
+        </w:rPr>
+        <w:t xml:space="preserve"> is the energy contribution for each amino acid to the protein stability alone, while the pair energies are the energy contribution between any two interacting amino acids. From each of my iterations, I calculated the average of all self and pair energies and saw a strong correlation between the measured monomer energy and the BASELINE_MONOMER term (figure). However, the BASELINE_MONOMER term was only developed for a subset of amino acids that were used for sequence design and would need to be rerun to establish </w:t>
+      </w:r>
+      <w:r>
+        <w:rPr>
+          <w:rFonts w:ascii="Calibri" w:hAnsi="Calibri" w:cs="Calibri"/>
+        </w:rPr>
+        <w:t>a term for any additional amino acids. This term was helpful in decreasing computational time.</w:t>
+      </w:r>
+    </w:p>
+    <w:p>
+      <w:pPr>
+        <w:spacing w:line="480" w:lineRule="auto"/>
+        <w:ind w:firstLine="360"/>
+        <w:jc w:val="both"/>
+        <w:rPr>
+          <w:rFonts w:ascii="Calibri" w:hAnsi="Calibri" w:cs="Calibri"/>
+        </w:rPr>
+      </w:pPr>
+      <w:r>
+        <w:rPr>
+          <w:rFonts w:ascii="Calibri" w:hAnsi="Calibri" w:cs="Calibri"/>
+        </w:rPr>
+        <w:lastRenderedPageBreak/>
+        <w:t xml:space="preserve">Another issue that I encountered while designing my proteins was my designed proteins having too many of a single amino acid. This result could impact our protein expression, where designs with many of </w:t>
+      </w:r>
+      <w:proofErr w:type="spellStart"/>
+      <w:r>
+        <w:rPr>
+          <w:rFonts w:ascii="Calibri" w:hAnsi="Calibri" w:cs="Calibri"/>
+        </w:rPr>
+        <w:t>a</w:t>
+      </w:r>
+      <w:proofErr w:type="spellEnd"/>
+      <w:r>
+        <w:rPr>
+          <w:rFonts w:ascii="Calibri" w:hAnsi="Calibri" w:cs="Calibri"/>
+        </w:rPr>
+        <w:t xml:space="preserve"> single amino acid do not express similarly to designs with a variety of AAs. To combat this, I developed a SEQUENCE_ENTROPY term that outputs a score based on how similar the output sequence is to a typical membrane protein sequence. This term was developed by using the sequences extracted from membrane protein PDBs and defining the frequency of each AA. The frequency is then used to … (add in equations here).</w:t>
+      </w:r>
+    </w:p>
+    <w:p>
+      <w:pPr>
+        <w:rPr>
+          <w:rFonts w:ascii="Calibri" w:hAnsi="Calibri" w:cs="Calibri"/>
+        </w:rPr>
+      </w:pPr>
+      <w:r>
+        <w:rPr>
+          <w:rFonts w:ascii="Calibri" w:hAnsi="Calibri" w:cs="Calibri"/>
+        </w:rPr>
+        <w:t xml:space="preserve">Each of these terms was used </w:t>
+      </w:r>
+      <w:r>
+        <w:rPr>
+          <w:rFonts w:ascii="Calibri" w:hAnsi="Calibri" w:cs="Calibri"/>
+        </w:rPr>
+        <w:t>in our sequence search algorithm.</w:t>
       </w:r>
     </w:p>
     <w:p>
@@ -2862,7 +3627,390 @@
         <w:rPr>
           <w:rFonts w:ascii="Calibri" w:hAnsi="Calibri" w:cs="Calibri"/>
         </w:rPr>
-        <w:t>Polyleucine sequence, iterate through all AAs at each position, calculate the energy between the two, 1000 times or more?, average to get the baseline, show the plot that says it’s a good estimate of monomer energy</w:t>
+        <w:t>Show the image of the comparison between distributions (both from extracted MPs and the liu 2002 paper)</w:t>
+      </w:r>
+    </w:p>
+    <w:p>
+      <w:pPr>
+        <w:pStyle w:val="ThesisTOC"/>
+        <w:rPr>
+          <w:rFonts w:ascii="Calibri" w:hAnsi="Calibri" w:cs="Calibri"/>
+        </w:rPr>
+      </w:pPr>
+      <w:bookmarkStart w:id="10" w:name="_Toc164775616"/>
+      <w:r>
+        <w:rPr>
+          <w:rFonts w:ascii="Calibri" w:hAnsi="Calibri" w:cs="Calibri"/>
+        </w:rPr>
+        <w:t>3.3.4 Sequence Search</w:t>
+      </w:r>
+      <w:bookmarkEnd w:id="10"/>
+    </w:p>
+    <w:p>
+      <w:pPr>
+        <w:spacing w:line="480" w:lineRule="auto"/>
+        <w:ind w:firstLine="360"/>
+        <w:jc w:val="both"/>
+        <w:rPr>
+          <w:rFonts w:ascii="Calibri" w:hAnsi="Calibri" w:cs="Calibri"/>
+        </w:rPr>
+      </w:pPr>
+      <w:r>
+        <w:rPr>
+          <w:rFonts w:ascii="Calibri" w:hAnsi="Calibri" w:cs="Calibri"/>
+        </w:rPr>
+        <w:t xml:space="preserve">For each input geometry, the algorithm first defines the best sequence using a </w:t>
+      </w:r>
+      <w:proofErr w:type="spellStart"/>
+      <w:r>
+        <w:rPr>
+          <w:rFonts w:ascii="Calibri" w:hAnsi="Calibri" w:cs="Calibri"/>
+        </w:rPr>
+        <w:t>Self Consistent</w:t>
+      </w:r>
+      <w:proofErr w:type="spellEnd"/>
+      <w:r>
+        <w:rPr>
+          <w:rFonts w:ascii="Calibri" w:hAnsi="Calibri" w:cs="Calibri"/>
+        </w:rPr>
+        <w:t xml:space="preserve"> Mean Field (SCMF). Add more detail here…</w:t>
+      </w:r>
+    </w:p>
+    <w:p>
+      <w:pPr>
+        <w:spacing w:line="480" w:lineRule="auto"/>
+        <w:ind w:firstLine="360"/>
+        <w:jc w:val="both"/>
+        <w:rPr>
+          <w:rFonts w:ascii="Calibri" w:hAnsi="Calibri" w:cs="Calibri"/>
+        </w:rPr>
+      </w:pPr>
+      <w:r>
+        <w:rPr>
+          <w:rFonts w:ascii="Calibri" w:hAnsi="Calibri" w:cs="Calibri"/>
+        </w:rPr>
+        <w:t>The sequence from the SCMF is then run through a Monte Carlo sequence optimization: A random position on the interface is switched to a random AA from the given set of AAs, and the energy is calculated using the combination of defined energies in 3.3.3. This energy is used for the acceptance criteria, where early on in the MC more leeway is given on the search for the sequence with the energetic minimum. The sequences are saved in an output file to show the trajectory of x sequences that were chosen along with their corresponding ener</w:t>
+      </w:r>
+      <w:r>
+        <w:rPr>
+          <w:rFonts w:ascii="Calibri" w:hAnsi="Calibri" w:cs="Calibri"/>
+        </w:rPr>
+        <w:t>gy terms.</w:t>
+      </w:r>
+    </w:p>
+    <w:p>
+      <w:pPr>
+        <w:pStyle w:val="ThesisTOC"/>
+        <w:rPr>
+          <w:rFonts w:ascii="Calibri" w:hAnsi="Calibri" w:cs="Calibri"/>
+        </w:rPr>
+      </w:pPr>
+      <w:bookmarkStart w:id="11" w:name="_Toc164775617"/>
+      <w:r>
+        <w:rPr>
+          <w:rFonts w:ascii="Calibri" w:hAnsi="Calibri" w:cs="Calibri"/>
+        </w:rPr>
+        <w:t>3.3.</w:t>
+      </w:r>
+      <w:r>
+        <w:rPr>
+          <w:rFonts w:ascii="Calibri" w:hAnsi="Calibri" w:cs="Calibri"/>
+        </w:rPr>
+        <w:t>5</w:t>
+      </w:r>
+      <w:r>
+        <w:rPr>
+          <w:rFonts w:ascii="Calibri" w:hAnsi="Calibri" w:cs="Calibri"/>
+        </w:rPr>
+        <w:t xml:space="preserve"> Backbone </w:t>
+      </w:r>
+      <w:r>
+        <w:rPr>
+          <w:rFonts w:ascii="Calibri" w:hAnsi="Calibri" w:cs="Calibri"/>
+        </w:rPr>
+        <w:t>Refinement</w:t>
+      </w:r>
+      <w:bookmarkEnd w:id="11"/>
+    </w:p>
+    <w:p>
+      <w:pPr>
+        <w:spacing w:line="480" w:lineRule="auto"/>
+        <w:ind w:firstLine="360"/>
+        <w:jc w:val="both"/>
+        <w:rPr>
+          <w:rFonts w:ascii="Calibri" w:hAnsi="Calibri" w:cs="Calibri"/>
+        </w:rPr>
+      </w:pPr>
+      <w:r>
+        <w:rPr>
+          <w:rFonts w:ascii="Calibri" w:hAnsi="Calibri" w:cs="Calibri"/>
+        </w:rPr>
+        <w:t>Another improvement from my initial design run was to use backbone iterative refinement, inspired by …Rosetta. After the best sequence is found, I implemented a</w:t>
+      </w:r>
+      <w:r>
+        <w:rPr>
+          <w:rFonts w:ascii="Calibri" w:hAnsi="Calibri" w:cs="Calibri"/>
+        </w:rPr>
+        <w:t xml:space="preserve"> MC based</w:t>
+      </w:r>
+      <w:r>
+        <w:rPr>
+          <w:rFonts w:ascii="Calibri" w:hAnsi="Calibri" w:cs="Calibri"/>
+        </w:rPr>
+        <w:t xml:space="preserve"> structural refinement procedure to find the best structure for the sequence. </w:t>
+      </w:r>
+      <w:r>
+        <w:rPr>
+          <w:rFonts w:ascii="Calibri" w:hAnsi="Calibri" w:cs="Calibri"/>
+        </w:rPr>
+        <w:t xml:space="preserve">During the refinement process, a random geometric term is chosen and shifted by a given …. The energy for the altered structure is again used as </w:t>
+      </w:r>
+      <w:r>
+        <w:rPr>
+          <w:rFonts w:ascii="Calibri" w:hAnsi="Calibri" w:cs="Calibri"/>
+        </w:rPr>
+        <w:lastRenderedPageBreak/>
+        <w:t>the acceptance criteria, with the monomer energy being calculated prior to the procedure. As an option, this new geometry can then repeat the sequence search and backbone refinement process to determine if there are other sequences that are stable.</w:t>
+      </w:r>
+    </w:p>
+    <w:p>
+      <w:pPr>
+        <w:spacing w:line="480" w:lineRule="auto"/>
+        <w:ind w:firstLine="360"/>
+        <w:jc w:val="both"/>
+        <w:rPr>
+          <w:rFonts w:ascii="Calibri" w:hAnsi="Calibri" w:cs="Calibri"/>
+        </w:rPr>
+      </w:pPr>
+      <w:r>
+        <w:rPr>
+          <w:rFonts w:ascii="Calibri" w:hAnsi="Calibri" w:cs="Calibri"/>
+        </w:rPr>
+        <w:t xml:space="preserve">After my protein design for my second run, I also wanted to have a way to measure the energies of the chosen mutants for each of my structures. To do so, I created a </w:t>
+      </w:r>
+      <w:r>
+        <w:rPr>
+          <w:rFonts w:ascii="Calibri" w:hAnsi="Calibri" w:cs="Calibri"/>
+        </w:rPr>
+        <w:t xml:space="preserve">more intensive </w:t>
+      </w:r>
+      <w:r>
+        <w:rPr>
+          <w:rFonts w:ascii="Calibri" w:hAnsi="Calibri" w:cs="Calibri"/>
+        </w:rPr>
+        <w:t>structural refinement program. This program takes in the given structure and repeats the MC based structural refinement, but this time</w:t>
+      </w:r>
+      <w:r>
+        <w:rPr>
+          <w:rFonts w:ascii="Calibri" w:hAnsi="Calibri" w:cs="Calibri"/>
+        </w:rPr>
+        <w:t xml:space="preserve"> procedurally</w:t>
+      </w:r>
+      <w:r>
+        <w:rPr>
+          <w:rFonts w:ascii="Calibri" w:hAnsi="Calibri" w:cs="Calibri"/>
+        </w:rPr>
+        <w:t xml:space="preserve"> decreases the given … by the MC acceptance ratio. </w:t>
+      </w:r>
+      <w:r>
+        <w:rPr>
+          <w:rFonts w:ascii="Calibri" w:hAnsi="Calibri" w:cs="Calibri"/>
+        </w:rPr>
+        <w:t xml:space="preserve">For example: </w:t>
+      </w:r>
+      <w:r>
+        <w:rPr>
+          <w:rFonts w:ascii="Calibri" w:hAnsi="Calibri" w:cs="Calibri"/>
+        </w:rPr>
+        <w:t>As the geometric</w:t>
+      </w:r>
+      <w:r>
+        <w:rPr>
+          <w:rFonts w:ascii="Calibri" w:hAnsi="Calibri" w:cs="Calibri"/>
+        </w:rPr>
+        <w:t xml:space="preserve"> distance </w:t>
+      </w:r>
+      <w:r>
+        <w:rPr>
+          <w:rFonts w:ascii="Calibri" w:hAnsi="Calibri" w:cs="Calibri"/>
+        </w:rPr>
+        <w:t xml:space="preserve">between helices is made shorter, the … is adjusted to allows for shorter </w:t>
+      </w:r>
+      <w:r>
+        <w:rPr>
+          <w:rFonts w:ascii="Calibri" w:hAnsi="Calibri" w:cs="Calibri"/>
+        </w:rPr>
+        <w:t>distance</w:t>
+      </w:r>
+      <w:r>
+        <w:rPr>
+          <w:rFonts w:ascii="Calibri" w:hAnsi="Calibri" w:cs="Calibri"/>
+        </w:rPr>
+        <w:t xml:space="preserve"> movements to be made. This more intensive refinement can be repeated as many times as desired, and the energy output is what I used to evaluate my structures against their </w:t>
+      </w:r>
+      <w:r>
+        <w:rPr>
+          <w:rFonts w:ascii="Calibri" w:hAnsi="Calibri" w:cs="Calibri"/>
+        </w:rPr>
+        <w:t>reconstructed fluorescence in sort-seq.</w:t>
+      </w:r>
+    </w:p>
+    <w:p>
+      <w:pPr>
+        <w:pStyle w:val="ThesisTOC"/>
+        <w:rPr>
+          <w:rFonts w:ascii="Calibri" w:hAnsi="Calibri" w:cs="Calibri"/>
+        </w:rPr>
+      </w:pPr>
+      <w:r>
+        <w:rPr>
+          <w:rFonts w:ascii="Calibri" w:hAnsi="Calibri" w:cs="Calibri"/>
+        </w:rPr>
+        <w:t>3.3.6 Mutating the interface</w:t>
+      </w:r>
+    </w:p>
+    <w:p>
+      <w:pPr>
+        <w:spacing w:line="480" w:lineRule="auto"/>
+        <w:ind w:firstLine="360"/>
+        <w:jc w:val="both"/>
+        <w:rPr>
+          <w:rFonts w:ascii="Calibri" w:hAnsi="Calibri" w:cs="Calibri"/>
+        </w:rPr>
+      </w:pPr>
+      <w:r>
+        <w:rPr>
+          <w:rFonts w:ascii="Calibri" w:hAnsi="Calibri" w:cs="Calibri"/>
+        </w:rPr>
+        <w:t>For each protein, I made point mutations on the interface corresponding to interfacial positions expected to decrease association.</w:t>
+      </w:r>
+      <w:r>
+        <w:rPr>
+          <w:rFonts w:ascii="Calibri" w:hAnsi="Calibri" w:cs="Calibri"/>
+        </w:rPr>
+        <w:t xml:space="preserve"> I created a program that accepts the structure and interfacial positions as inputs, individually mutates the positions to a given amino acid, and outputs the energy.</w:t>
+      </w:r>
+      <w:r>
+        <w:rPr>
+          <w:rFonts w:ascii="Calibri" w:hAnsi="Calibri" w:cs="Calibri"/>
+        </w:rPr>
+        <w:t xml:space="preserve"> The first mutation is a clash mutant, where the </w:t>
+      </w:r>
+      <w:r>
+        <w:rPr>
+          <w:rFonts w:ascii="Calibri" w:hAnsi="Calibri" w:cs="Calibri"/>
+        </w:rPr>
+        <w:t>interface</w:t>
+      </w:r>
+      <w:r>
+        <w:rPr>
+          <w:rFonts w:ascii="Calibri" w:hAnsi="Calibri" w:cs="Calibri"/>
+        </w:rPr>
+        <w:t xml:space="preserve"> was mutated to </w:t>
+      </w:r>
+      <w:r>
+        <w:rPr>
+          <w:rFonts w:ascii="Calibri" w:hAnsi="Calibri" w:cs="Calibri"/>
+        </w:rPr>
+        <w:t>an Ile</w:t>
+      </w:r>
+      <w:r>
+        <w:rPr>
+          <w:rFonts w:ascii="Calibri" w:hAnsi="Calibri" w:cs="Calibri"/>
+        </w:rPr>
+        <w:t xml:space="preserve"> </w:t>
+      </w:r>
+      <w:r>
+        <w:rPr>
+          <w:rFonts w:ascii="Calibri" w:hAnsi="Calibri" w:cs="Calibri"/>
+        </w:rPr>
+        <w:t xml:space="preserve">to </w:t>
+      </w:r>
+      <w:r>
+        <w:rPr>
+          <w:rFonts w:ascii="Calibri" w:hAnsi="Calibri" w:cs="Calibri"/>
+        </w:rPr>
+        <w:t xml:space="preserve">disrupt the ability for the protein to associate. The second mutation is a void mutant, where </w:t>
+      </w:r>
+      <w:r>
+        <w:rPr>
+          <w:rFonts w:ascii="Calibri" w:hAnsi="Calibri" w:cs="Calibri"/>
+        </w:rPr>
+        <w:t>the interface was mutated to an Ala t</w:t>
+      </w:r>
+      <w:r>
+        <w:rPr>
+          <w:rFonts w:ascii="Calibri" w:hAnsi="Calibri" w:cs="Calibri"/>
+        </w:rPr>
+        <w:t>o assess the loss of steric packing on association. When comparing the clash mutations to the fluorescence of the designed structure, there is a significant decrease in their association, suggesting that many of my proteins are associating by the designed interface. However, the void mutations did not show this same decrease, suggesting that mutating for loss of packing may have instead resulted in the formation of an alternate interface for association.</w:t>
+      </w:r>
+    </w:p>
+    <w:p>
+      <w:pPr>
+        <w:pStyle w:val="ThesisTOC"/>
+        <w:rPr>
+          <w:rFonts w:ascii="Calibri" w:hAnsi="Calibri" w:cs="Calibri"/>
+        </w:rPr>
+      </w:pPr>
+      <w:bookmarkStart w:id="12" w:name="_Toc164775618"/>
+      <w:r>
+        <w:rPr>
+          <w:rFonts w:ascii="Calibri" w:hAnsi="Calibri" w:cs="Calibri"/>
+        </w:rPr>
+        <w:t>3.4 Analysis</w:t>
+      </w:r>
+      <w:bookmarkEnd w:id="12"/>
+    </w:p>
+    <w:p>
+      <w:pPr>
+        <w:rPr>
+          <w:rFonts w:ascii="Calibri" w:hAnsi="Calibri" w:cs="Calibri"/>
+        </w:rPr>
+      </w:pPr>
+      <w:r>
+        <w:rPr>
+          <w:rFonts w:ascii="Calibri" w:hAnsi="Calibri" w:cs="Calibri"/>
+        </w:rPr>
+        <w:t>To analyze my design data, I created a program that compiles the data from all of the design runs and …</w:t>
+      </w:r>
+    </w:p>
+    <w:p>
+      <w:pPr>
+        <w:rPr>
+          <w:rFonts w:ascii="Calibri" w:hAnsi="Calibri" w:cs="Calibri"/>
+        </w:rPr>
+      </w:pPr>
+      <w:r>
+        <w:rPr>
+          <w:rFonts w:ascii="Calibri" w:hAnsi="Calibri" w:cs="Calibri"/>
+        </w:rPr>
+        <w:lastRenderedPageBreak/>
+        <w:t>After running sort-seq, the sequencing data is run through a pipeline that reconstructs the fluorescence profile for each sequence found in the dataset. ….</w:t>
+      </w:r>
+    </w:p>
+    <w:p>
+      <w:pPr>
+        <w:rPr>
+          <w:rFonts w:ascii="Calibri" w:hAnsi="Calibri" w:cs="Calibri"/>
+        </w:rPr>
+      </w:pPr>
+    </w:p>
+    <w:p>
+      <w:pPr>
+        <w:pStyle w:val="ListParagraph"/>
+        <w:numPr>
+          <w:ilvl w:val="0"/>
+          <w:numId w:val="14"/>
+        </w:numPr>
+        <w:rPr>
+          <w:rFonts w:ascii="Calibri" w:hAnsi="Calibri" w:cs="Calibri"/>
+        </w:rPr>
+      </w:pPr>
+      <w:r>
+        <w:rPr>
+          <w:rFonts w:ascii="Calibri" w:hAnsi="Calibri" w:cs="Calibri"/>
+        </w:rPr>
+        <w:t>Python scripts built for ease of use and how to use them all detailed here, probably with images</w:t>
       </w:r>
     </w:p>
     <w:p>
@@ -2870,7 +4018,7 @@
         <w:pStyle w:val="ListParagraph"/>
         <w:numPr>
           <w:ilvl w:val="1"/>
-          <w:numId w:val="16"/>
+          <w:numId w:val="14"/>
         </w:numPr>
         <w:rPr>
           <w:rFonts w:ascii="Calibri" w:hAnsi="Calibri" w:cs="Calibri"/>
@@ -2880,28 +4028,15 @@
         <w:rPr>
           <w:rFonts w:ascii="Calibri" w:hAnsi="Calibri" w:cs="Calibri"/>
         </w:rPr>
-        <w:t>Did not use all AAs, just a subset of the AAs expected to be used in the search, so would need to rerun this with other AAs if interested in a more expansive list</w:t>
-      </w:r>
-    </w:p>
-    <w:p>
-      <w:pPr>
-        <w:rPr>
-          <w:rFonts w:ascii="Calibri" w:hAnsi="Calibri" w:cs="Calibri"/>
-        </w:rPr>
-      </w:pPr>
-      <w:r>
-        <w:rPr>
-          <w:rFonts w:ascii="Calibri" w:hAnsi="Calibri" w:cs="Calibri"/>
-        </w:rPr>
-        <w:t>Sequence Entropy term: entropy to get the sequence to a somewhat reasonable facsimile of the distribution of AAs</w:t>
+        <w:t>ngsReconstruction</w:t>
       </w:r>
     </w:p>
     <w:p>
       <w:pPr>
         <w:pStyle w:val="ListParagraph"/>
         <w:numPr>
-          <w:ilvl w:val="0"/>
-          <w:numId w:val="16"/>
+          <w:ilvl w:val="1"/>
+          <w:numId w:val="14"/>
         </w:numPr>
         <w:rPr>
           <w:rFonts w:ascii="Calibri" w:hAnsi="Calibri" w:cs="Calibri"/>
@@ -2911,96 +4046,55 @@
         <w:rPr>
           <w:rFonts w:ascii="Calibri" w:hAnsi="Calibri" w:cs="Calibri"/>
         </w:rPr>
-        <w:lastRenderedPageBreak/>
-        <w:t>Show the image of the comparison between distributions (both from extracted MPs and the liu 2002 paper)</w:t>
+        <w:t>runAllAnalysis</w:t>
+      </w:r>
+    </w:p>
+    <w:p>
+      <w:pPr>
+        <w:pStyle w:val="ListParagraph"/>
+        <w:numPr>
+          <w:ilvl w:val="1"/>
+          <w:numId w:val="14"/>
+        </w:numPr>
+        <w:rPr>
+          <w:rFonts w:ascii="Calibri" w:hAnsi="Calibri" w:cs="Calibri"/>
+        </w:rPr>
+      </w:pPr>
+      <w:r>
+        <w:rPr>
+          <w:rFonts w:ascii="Calibri" w:hAnsi="Calibri" w:cs="Calibri"/>
+        </w:rPr>
+        <w:t>toxgreenAnalyzer</w:t>
       </w:r>
     </w:p>
     <w:p>
       <w:pPr>
         <w:pStyle w:val="ThesisTOC"/>
-      </w:pPr>
-      <w:bookmarkStart w:id="10" w:name="_Toc164775616"/>
-      <w:r>
-        <w:t>3.3.4 Sequence Search</w:t>
-      </w:r>
-      <w:bookmarkEnd w:id="10"/>
-    </w:p>
-    <w:p>
-      <w:pPr>
-        <w:rPr>
-          <w:rFonts w:ascii="Calibri" w:hAnsi="Calibri" w:cs="Calibri"/>
-        </w:rPr>
-      </w:pPr>
-      <w:r>
-        <w:rPr>
-          <w:rFonts w:ascii="Calibri" w:hAnsi="Calibri" w:cs="Calibri"/>
-        </w:rPr>
-        <w:t>Randomly pick a position and change the AA, optimize the rotamers, measure the energy, compare to monomer, get all the energies, keep the best sequence, then go to the next iteration</w:t>
-      </w:r>
-    </w:p>
-    <w:p>
-      <w:pPr>
-        <w:rPr>
-          <w:rFonts w:ascii="Calibri" w:hAnsi="Calibri" w:cs="Calibri"/>
-        </w:rPr>
-      </w:pPr>
-      <w:r>
-        <w:rPr>
-          <w:rFonts w:ascii="Calibri" w:hAnsi="Calibri" w:cs="Calibri"/>
-        </w:rPr>
-        <w:t>Monte Carlo</w:t>
-      </w:r>
-    </w:p>
-    <w:p>
-      <w:pPr>
-        <w:pStyle w:val="ThesisTOC"/>
-      </w:pPr>
-      <w:bookmarkStart w:id="11" w:name="_Toc164775617"/>
-      <w:r>
-        <w:t>3.3.</w:t>
-      </w:r>
-      <w:r>
-        <w:t>5</w:t>
-      </w:r>
-      <w:r>
-        <w:t xml:space="preserve"> Backbone </w:t>
-      </w:r>
-      <w:r>
-        <w:t>Refinement</w:t>
-      </w:r>
-      <w:bookmarkEnd w:id="11"/>
-    </w:p>
-    <w:p>
-      <w:pPr>
-        <w:rPr>
-          <w:rFonts w:ascii="Calibri" w:hAnsi="Calibri" w:cs="Calibri"/>
-        </w:rPr>
-      </w:pPr>
-      <w:r>
-        <w:rPr>
-          <w:rFonts w:ascii="Calibri" w:hAnsi="Calibri" w:cs="Calibri"/>
-        </w:rPr>
-        <w:t>Inspired by Rosetta backbone iterative refinements: change the backbone for each given sequence, then redesign on the new backbone</w:t>
-      </w:r>
-    </w:p>
-    <w:p>
-      <w:pPr>
-        <w:rPr>
-          <w:rFonts w:ascii="Calibri" w:hAnsi="Calibri" w:cs="Calibri"/>
-        </w:rPr>
-      </w:pPr>
-      <w:r>
-        <w:rPr>
-          <w:rFonts w:ascii="Calibri" w:hAnsi="Calibri" w:cs="Calibri"/>
-        </w:rPr>
-        <w:t xml:space="preserve">One final iterative refinement step with Monte Carlo procedurally decreasing </w:t>
-      </w:r>
-      <w:r>
-        <w:rPr>
-          <w:rFonts w:ascii="Calibri" w:hAnsi="Calibri" w:cs="Calibri"/>
-        </w:rPr>
-        <w:t>changes</w:t>
-      </w:r>
+        <w:rPr>
+          <w:rFonts w:ascii="Calibri" w:hAnsi="Calibri" w:cs="Calibri"/>
+        </w:rPr>
+      </w:pPr>
+      <w:bookmarkStart w:id="13" w:name="_Toc164775619"/>
+      <w:r>
+        <w:rPr>
+          <w:rFonts w:ascii="Calibri" w:hAnsi="Calibri" w:cs="Calibri"/>
+        </w:rPr>
+        <w:t xml:space="preserve">3.5 </w:t>
+      </w:r>
+      <w:r>
+        <w:rPr>
+          <w:rFonts w:ascii="Calibri" w:hAnsi="Calibri" w:cs="Calibri"/>
+        </w:rPr>
+        <w:t>Conclusion</w:t>
+      </w:r>
+      <w:bookmarkEnd w:id="13"/>
+    </w:p>
+    <w:p>
+      <w:pPr>
+        <w:rPr>
+          <w:rFonts w:ascii="Calibri" w:hAnsi="Calibri" w:cs="Calibri"/>
+        </w:rPr>
+      </w:pPr>
     </w:p>
     <w:p>
       <w:pPr>
@@ -3017,7 +4111,7 @@
         <w:rPr>
           <w:rFonts w:ascii="Calibri" w:hAnsi="Calibri" w:cs="Calibri"/>
         </w:rPr>
-        <w:t>Paired with code that reads in pdb structures and does local structure repacks</w:t>
+        <w:t>Talk about ways to improve the molecular software library and/or to transition some of these scripts to something more usable like Rosetta/Alphafold/how to make this easy to use</w:t>
       </w:r>
     </w:p>
     <w:p>
@@ -3035,209 +4129,27 @@
         <w:rPr>
           <w:rFonts w:ascii="Calibri" w:hAnsi="Calibri" w:cs="Calibri"/>
         </w:rPr>
-        <w:t>Optimized by decreasing the repack distances in accordance with the monte carlo, making a very refined repack (similar to Rosetta)</w:t>
-      </w:r>
-    </w:p>
-    <w:p>
-      <w:pPr>
-        <w:pStyle w:val="ListParagraph"/>
-        <w:numPr>
-          <w:ilvl w:val="0"/>
-          <w:numId w:val="13"/>
-        </w:numPr>
-        <w:rPr>
-          <w:rFonts w:ascii="Calibri" w:hAnsi="Calibri" w:cs="Calibri"/>
-        </w:rPr>
-      </w:pPr>
-      <w:r>
-        <w:rPr>
-          <w:rFonts w:ascii="Calibri" w:hAnsi="Calibri" w:cs="Calibri"/>
-        </w:rPr>
-        <w:t>How to utilize the information from this paper to make the code better at design</w:t>
-      </w:r>
+        <w:t>Creating a webserver was a pipe dream I had but never got the skill to do it</w:t>
+      </w:r>
+    </w:p>
+    <w:p>
+      <w:pPr>
+        <w:rPr>
+          <w:rFonts w:ascii="Calibri" w:hAnsi="Calibri" w:cs="Calibri"/>
+        </w:rPr>
+      </w:pPr>
     </w:p>
     <w:p>
       <w:pPr>
         <w:pStyle w:val="ThesisTOC"/>
-      </w:pPr>
-      <w:r>
-        <w:t>3.3.6 Mutating the interface</w:t>
-      </w:r>
-    </w:p>
-    <w:p>
-      <w:pPr>
-        <w:rPr>
-          <w:rFonts w:ascii="Calibri" w:hAnsi="Calibri" w:cs="Calibri"/>
-        </w:rPr>
-      </w:pPr>
-      <w:r>
-        <w:rPr>
-          <w:rFonts w:ascii="Calibri" w:hAnsi="Calibri" w:cs="Calibri"/>
-        </w:rPr>
-        <w:t xml:space="preserve">Add in the code that needs to be used here: mutating all of the </w:t>
-      </w:r>
-      <w:r>
-        <w:rPr>
-          <w:rFonts w:ascii="Calibri" w:hAnsi="Calibri" w:cs="Calibri"/>
-        </w:rPr>
-        <w:t>interfacial positions to a given AA and measuring the energy</w:t>
-      </w:r>
-    </w:p>
-    <w:p>
-      <w:pPr>
-        <w:pStyle w:val="ListParagraph"/>
-        <w:numPr>
-          <w:ilvl w:val="0"/>
-          <w:numId w:val="17"/>
-        </w:numPr>
-        <w:rPr>
-          <w:rFonts w:ascii="Calibri" w:hAnsi="Calibri" w:cs="Calibri"/>
-        </w:rPr>
-      </w:pPr>
-      <w:r>
-        <w:rPr>
-          <w:rFonts w:ascii="Calibri" w:hAnsi="Calibri" w:cs="Calibri"/>
-        </w:rPr>
-        <w:t>Reads in the PDB and the interfacial positions</w:t>
-      </w:r>
-    </w:p>
-    <w:p>
-      <w:pPr>
-        <w:pStyle w:val="ThesisTOC"/>
-      </w:pPr>
-      <w:bookmarkStart w:id="12" w:name="_Toc164775618"/>
-      <w:r>
-        <w:t>3.4 Analysis</w:t>
-      </w:r>
-      <w:bookmarkEnd w:id="12"/>
-    </w:p>
-    <w:p>
-      <w:pPr>
-        <w:pStyle w:val="ListParagraph"/>
-        <w:numPr>
-          <w:ilvl w:val="0"/>
-          <w:numId w:val="14"/>
-        </w:numPr>
-        <w:rPr>
-          <w:rFonts w:ascii="Calibri" w:hAnsi="Calibri" w:cs="Calibri"/>
-        </w:rPr>
-      </w:pPr>
-      <w:r>
-        <w:rPr>
-          <w:rFonts w:ascii="Calibri" w:hAnsi="Calibri" w:cs="Calibri"/>
-        </w:rPr>
-        <w:t>Python scripts built for ease of use and how to use them all detailed here, probably with images</w:t>
-      </w:r>
-    </w:p>
-    <w:p>
-      <w:pPr>
-        <w:pStyle w:val="ListParagraph"/>
-        <w:numPr>
-          <w:ilvl w:val="1"/>
-          <w:numId w:val="14"/>
-        </w:numPr>
-        <w:rPr>
-          <w:rFonts w:ascii="Calibri" w:hAnsi="Calibri" w:cs="Calibri"/>
-        </w:rPr>
-      </w:pPr>
-      <w:r>
-        <w:rPr>
-          <w:rFonts w:ascii="Calibri" w:hAnsi="Calibri" w:cs="Calibri"/>
-        </w:rPr>
-        <w:t>ngsReconstruction</w:t>
-      </w:r>
-    </w:p>
-    <w:p>
-      <w:pPr>
-        <w:pStyle w:val="ListParagraph"/>
-        <w:numPr>
-          <w:ilvl w:val="1"/>
-          <w:numId w:val="14"/>
-        </w:numPr>
-        <w:rPr>
-          <w:rFonts w:ascii="Calibri" w:hAnsi="Calibri" w:cs="Calibri"/>
-        </w:rPr>
-      </w:pPr>
-      <w:r>
-        <w:rPr>
-          <w:rFonts w:ascii="Calibri" w:hAnsi="Calibri" w:cs="Calibri"/>
-        </w:rPr>
-        <w:t>runAllAnalysis</w:t>
-      </w:r>
-    </w:p>
-    <w:p>
-      <w:pPr>
-        <w:pStyle w:val="ListParagraph"/>
-        <w:numPr>
-          <w:ilvl w:val="1"/>
-          <w:numId w:val="14"/>
-        </w:numPr>
-        <w:rPr>
-          <w:rFonts w:ascii="Calibri" w:hAnsi="Calibri" w:cs="Calibri"/>
-        </w:rPr>
-      </w:pPr>
-      <w:r>
-        <w:rPr>
-          <w:rFonts w:ascii="Calibri" w:hAnsi="Calibri" w:cs="Calibri"/>
-        </w:rPr>
-        <w:t>toxgreenAnalyzer</w:t>
-      </w:r>
-    </w:p>
-    <w:p>
-      <w:pPr>
-        <w:pStyle w:val="ThesisTOC"/>
-      </w:pPr>
-      <w:bookmarkStart w:id="13" w:name="_Toc164775619"/>
-      <w:r>
-        <w:t xml:space="preserve">3.5 </w:t>
-      </w:r>
-      <w:r>
-        <w:t>Conclusion</w:t>
-      </w:r>
-      <w:bookmarkEnd w:id="13"/>
-    </w:p>
-    <w:p>
-      <w:pPr>
-        <w:pStyle w:val="ListParagraph"/>
-        <w:numPr>
-          <w:ilvl w:val="0"/>
-          <w:numId w:val="13"/>
-        </w:numPr>
-        <w:rPr>
-          <w:rFonts w:ascii="Calibri" w:hAnsi="Calibri" w:cs="Calibri"/>
-        </w:rPr>
-      </w:pPr>
-      <w:r>
-        <w:rPr>
-          <w:rFonts w:ascii="Calibri" w:hAnsi="Calibri" w:cs="Calibri"/>
-        </w:rPr>
-        <w:t>Talk about ways to improve the molecular software library and/or to transition some of these scripts to something more usable like Rosetta/Alphafold/how to make this easy to use</w:t>
-      </w:r>
-    </w:p>
-    <w:p>
-      <w:pPr>
-        <w:pStyle w:val="ListParagraph"/>
-        <w:numPr>
-          <w:ilvl w:val="1"/>
-          <w:numId w:val="13"/>
-        </w:numPr>
-        <w:rPr>
-          <w:rFonts w:ascii="Calibri" w:hAnsi="Calibri" w:cs="Calibri"/>
-        </w:rPr>
-      </w:pPr>
-      <w:r>
-        <w:rPr>
-          <w:rFonts w:ascii="Calibri" w:hAnsi="Calibri" w:cs="Calibri"/>
-        </w:rPr>
-        <w:t>Creating a webserver was a pipe dream I had but never got the skill to do it</w:t>
-      </w:r>
-    </w:p>
-    <w:p/>
-    <w:p>
-      <w:pPr>
-        <w:pStyle w:val="ThesisTOC"/>
-      </w:pPr>
-      <w:r>
+        <w:rPr>
+          <w:rFonts w:ascii="Calibri" w:hAnsi="Calibri" w:cs="Calibri"/>
+        </w:rPr>
+      </w:pPr>
+      <w:r>
+        <w:rPr>
+          <w:rFonts w:ascii="Calibri" w:hAnsi="Calibri" w:cs="Calibri"/>
+        </w:rPr>
         <w:t>3.6 References</w:t>
       </w:r>
     </w:p>
@@ -3335,7 +4247,6 @@
         <w:ind w:left="720" w:hanging="720"/>
       </w:pPr>
       <w:r>
-        <w:lastRenderedPageBreak/>
         <w:t xml:space="preserve">Baek, M., DiMaio, F., Anishchenko, I., Dauparas, J., Ovchinnikov, S., Lee, G. R., . . . Baker, D. (2021). Accurate prediction of protein structures and interactions using a three-track neural network. </w:t>
       </w:r>
       <w:r>
@@ -3589,7 +4500,11 @@
         <w:ind w:left="720" w:hanging="720"/>
       </w:pPr>
       <w:r>
-        <w:t xml:space="preserve">Kulp, D. W., Subramaniam, S., Donald, J. E., Hannigan, B. T., Mueller, B. K., Grigoryan, G., &amp; Senes, A. (2012). Structural informatics, modeling, and design with an open-source Molecular Software Library (MSL). </w:t>
+        <w:t xml:space="preserve">Kulp, D. W., Subramaniam, S., Donald, J. E., Hannigan, B. T., Mueller, B. K., Grigoryan, G., &amp; Senes, A. (2012). Structural informatics, modeling, and design with an open-source Molecular </w:t>
+      </w:r>
+      <w:r>
+        <w:lastRenderedPageBreak/>
+        <w:t xml:space="preserve">Software Library (MSL). </w:t>
       </w:r>
       <w:r>
         <w:rPr>
@@ -3940,7 +4855,6 @@
         <w:ind w:left="720" w:hanging="720"/>
       </w:pPr>
       <w:r>
-        <w:lastRenderedPageBreak/>
         <w:t xml:space="preserve">Yarov-Yarovoy, V., Baker, D., &amp; Catterall, W. A. (2006). Voltage sensor conformations in the open and closed states in ROSETTA structural models of K(+) channels. </w:t>
       </w:r>
       <w:r>

</xml_diff>